<commit_message>
Documentation review + write out owasp top 10
</commit_message>
<xml_diff>
--- a/Docs/[InProcess] BasicResearchWaf.docx
+++ b/Docs/[InProcess] BasicResearchWaf.docx
@@ -488,11 +488,19 @@
           <w:lang w:val="en-US"/>
         </w:rPr>
       </w:pPr>
-      <w:r>
-        <w:rPr>
-          <w:lang w:val="en-US"/>
-        </w:rPr>
-        <w:t>DomainTools: investigation DNS related cybercrime</w:t>
+      <w:proofErr w:type="spellStart"/>
+      <w:r>
+        <w:rPr>
+          <w:lang w:val="en-US"/>
+        </w:rPr>
+        <w:t>DomainTools</w:t>
+      </w:r>
+      <w:proofErr w:type="spellEnd"/>
+      <w:r>
+        <w:rPr>
+          <w:lang w:val="en-US"/>
+        </w:rPr>
+        <w:t>: investigation DNS related cybercrime</w:t>
       </w:r>
     </w:p>
     <w:p>
@@ -506,11 +514,33 @@
           <w:lang w:val="en-US"/>
         </w:rPr>
       </w:pPr>
-      <w:r>
-        <w:rPr>
-          <w:lang w:val="en-US"/>
-        </w:rPr>
-        <w:t xml:space="preserve">Exabeam, sqrrl: User and Entity Behavior Analytics (UEBA) </w:t>
+      <w:proofErr w:type="spellStart"/>
+      <w:r>
+        <w:rPr>
+          <w:lang w:val="en-US"/>
+        </w:rPr>
+        <w:t>Exabeam</w:t>
+      </w:r>
+      <w:proofErr w:type="spellEnd"/>
+      <w:r>
+        <w:rPr>
+          <w:lang w:val="en-US"/>
+        </w:rPr>
+        <w:t xml:space="preserve">, </w:t>
+      </w:r>
+      <w:proofErr w:type="spellStart"/>
+      <w:r>
+        <w:rPr>
+          <w:lang w:val="en-US"/>
+        </w:rPr>
+        <w:t>sqrrl</w:t>
+      </w:r>
+      <w:proofErr w:type="spellEnd"/>
+      <w:r>
+        <w:rPr>
+          <w:lang w:val="en-US"/>
+        </w:rPr>
+        <w:t xml:space="preserve">: User and Entity Behavior Analytics (UEBA) </w:t>
       </w:r>
     </w:p>
     <w:p>
@@ -1065,7 +1095,49 @@
         <w:rPr>
           <w:lang w:val="en-US" w:eastAsia="nl-BE"/>
         </w:rPr>
-        <w:t xml:space="preserve"> This is threat is popular because is quite difficult to defend against and even large organization can become victim. GitHub, DynDNS, SpamHouse, BBC have all been a victim of DDOS attacks</w:t>
+        <w:t xml:space="preserve"> This is threat is popular because is quite difficult to defend against and even large organization can become victim. </w:t>
+      </w:r>
+      <w:proofErr w:type="spellStart"/>
+      <w:r>
+        <w:rPr>
+          <w:lang w:val="en-US" w:eastAsia="nl-BE"/>
+        </w:rPr>
+        <w:t>GitHub</w:t>
+      </w:r>
+      <w:proofErr w:type="spellEnd"/>
+      <w:r>
+        <w:rPr>
+          <w:lang w:val="en-US" w:eastAsia="nl-BE"/>
+        </w:rPr>
+        <w:t xml:space="preserve">, </w:t>
+      </w:r>
+      <w:proofErr w:type="spellStart"/>
+      <w:r>
+        <w:rPr>
+          <w:lang w:val="en-US" w:eastAsia="nl-BE"/>
+        </w:rPr>
+        <w:t>DynDNS</w:t>
+      </w:r>
+      <w:proofErr w:type="spellEnd"/>
+      <w:r>
+        <w:rPr>
+          <w:lang w:val="en-US" w:eastAsia="nl-BE"/>
+        </w:rPr>
+        <w:t xml:space="preserve">, </w:t>
+      </w:r>
+      <w:proofErr w:type="spellStart"/>
+      <w:r>
+        <w:rPr>
+          <w:lang w:val="en-US" w:eastAsia="nl-BE"/>
+        </w:rPr>
+        <w:t>SpamHouse</w:t>
+      </w:r>
+      <w:proofErr w:type="spellEnd"/>
+      <w:r>
+        <w:rPr>
+          <w:lang w:val="en-US" w:eastAsia="nl-BE"/>
+        </w:rPr>
+        <w:t>, BBC have all been a victim of DDOS attacks</w:t>
       </w:r>
       <w:r>
         <w:rPr>
@@ -1932,19 +2004,7 @@
         <w:rPr>
           <w:lang w:val="en-US"/>
         </w:rPr>
-        <w:t>Heuristic-based (</w:t>
-      </w:r>
-      <w:r>
-        <w:rPr>
-          <w:lang w:val="en-US"/>
-        </w:rPr>
-        <w:t>Sandboxing</w:t>
-      </w:r>
-      <w:r>
-        <w:rPr>
-          <w:lang w:val="en-US"/>
-        </w:rPr>
-        <w:t>)</w:t>
+        <w:t>Heuristic-based</w:t>
       </w:r>
     </w:p>
     <w:p>
@@ -2054,7 +2114,31 @@
         <w:rPr>
           <w:lang w:val="en-US"/>
         </w:rPr>
-        <w:t>cybersecurity infrastructure also sometimes referred to as the cyber defenses. These devices are continuously further developed to keep up with the ever changing pool of threats. In this chapter the four most used devices will be discussed, it is important to keep in mind that every device is specialized in counteracting a certain type of threat. The following is not a comparison rather an enumeration of the possible devices that can be used to reinforce the organizations defenses.</w:t>
+        <w:t xml:space="preserve">cybersecurity infrastructure also sometimes referred to as the cyber defenses. These devices are continuously </w:t>
+      </w:r>
+      <w:r>
+        <w:rPr>
+          <w:lang w:val="en-US"/>
+        </w:rPr>
+        <w:t xml:space="preserve">under development </w:t>
+      </w:r>
+      <w:r>
+        <w:rPr>
+          <w:lang w:val="en-US"/>
+        </w:rPr>
+        <w:t>to keep up with the ever changing pool of threats. In this chapter the four most used devices will be discussed, it is important to keep in mind that every device is specialized in counteracting a certain type of threat. The following is not a comparison</w:t>
+      </w:r>
+      <w:r>
+        <w:rPr>
+          <w:lang w:val="en-US"/>
+        </w:rPr>
+        <w:t xml:space="preserve"> of cyber defenses,</w:t>
+      </w:r>
+      <w:r>
+        <w:rPr>
+          <w:lang w:val="en-US"/>
+        </w:rPr>
+        <w:t xml:space="preserve"> rather an enumeration of the possible devices that can be used to reinforce the organizations defenses.</w:t>
       </w:r>
     </w:p>
     <w:p>
@@ -2081,7 +2165,55 @@
         <w:rPr>
           <w:lang w:val="en-US"/>
         </w:rPr>
-        <w:t>For counteracting the most basic and the more general threats a firewall is used. This is a device that filters the incoming and outgoing network traffic. Firewalls are implemented on borders of the network, this can be between internal networks but also between the internal network and the external network (internet). These devices categorize passing traffic using a set of rules, these rules are configured by the network administrator. The strength of the firewall depends on the strength of the rules so it is the responsibility of the network administrator to make the firewall will function correctly. Throughout the years there were several generations of firewalls. They started out quite simple but every time a new technology was developed the firewalls had to change to maintain the level of security they provided before.</w:t>
+        <w:t xml:space="preserve">For counteracting the most basic and the more general threats a firewall is used. This is a device that filters the incoming and outgoing network traffic. Firewalls are implemented on borders of the network, this can be between internal networks but also </w:t>
+      </w:r>
+      <w:r>
+        <w:rPr>
+          <w:lang w:val="en-US"/>
+        </w:rPr>
+        <w:t xml:space="preserve">be </w:t>
+      </w:r>
+      <w:r>
+        <w:rPr>
+          <w:lang w:val="en-US"/>
+        </w:rPr>
+        <w:t xml:space="preserve">between the internal network and the external network (internet). These devices categorize passing traffic using a set of rules, these rules are configured by the network administrator. The strength of the firewall depends on the strength of the rules so it is the responsibility of the network administrator to </w:t>
+      </w:r>
+      <w:r>
+        <w:rPr>
+          <w:lang w:val="en-US"/>
+        </w:rPr>
+        <w:t>create the correct rules in order for the firewall to funct</w:t>
+      </w:r>
+      <w:r>
+        <w:rPr>
+          <w:lang w:val="en-US"/>
+        </w:rPr>
+        <w:t>ion correctly. Throughout the years several generations of firewalls</w:t>
+      </w:r>
+      <w:r>
+        <w:rPr>
+          <w:lang w:val="en-US"/>
+        </w:rPr>
+        <w:t xml:space="preserve"> were developed</w:t>
+      </w:r>
+      <w:r>
+        <w:rPr>
+          <w:lang w:val="en-US"/>
+        </w:rPr>
+        <w:t xml:space="preserve">. They started out quite simple but every time a new technology </w:t>
+      </w:r>
+      <w:r>
+        <w:rPr>
+          <w:lang w:val="en-US"/>
+        </w:rPr>
+        <w:t>emerged</w:t>
+      </w:r>
+      <w:r>
+        <w:rPr>
+          <w:lang w:val="en-US"/>
+        </w:rPr>
+        <w:t xml:space="preserve"> the firewalls had to change to maintain the level of security they provided before.</w:t>
       </w:r>
     </w:p>
     <w:p>
@@ -2102,7 +2234,31 @@
         <w:rPr>
           <w:lang w:val="en-US"/>
         </w:rPr>
-        <w:t>In this quite basic system packets were filtered individually (no difference if the packet would be part of a stream or not). Every packet was filtered based on IP-address, protocol and port number. The network administrator could specific which protocols were allowed using rules. If the network administrator decided to disallow SSH traffic, the firewall would block all traffic on port 21.</w:t>
+        <w:t xml:space="preserve">In this quite basic system packets were filtered individually (no difference if the packet would be part of a stream or not). Every packet was filtered based on IP-address, protocol and port number. The network administrator could </w:t>
+      </w:r>
+      <w:r>
+        <w:rPr>
+          <w:lang w:val="en-US"/>
+        </w:rPr>
+        <w:t>specify</w:t>
+      </w:r>
+      <w:r>
+        <w:rPr>
+          <w:lang w:val="en-US"/>
+        </w:rPr>
+        <w:t xml:space="preserve"> which protocols were allowed using rules. If the network administrator decided to disallow SSH traffic, the firewall would block all traffic on port 2</w:t>
+      </w:r>
+      <w:r>
+        <w:rPr>
+          <w:lang w:val="en-US"/>
+        </w:rPr>
+        <w:t>2</w:t>
+      </w:r>
+      <w:r>
+        <w:rPr>
+          <w:lang w:val="en-US"/>
+        </w:rPr>
+        <w:t>.</w:t>
       </w:r>
     </w:p>
     <w:p>
@@ -2136,13 +2292,49 @@
         <w:rPr>
           <w:lang w:val="en-US"/>
         </w:rPr>
-        <w:t>The following generation also worked on the fourth layer of the OSI model (transport). Making it cable of filtering traffic based on the state of the network connection. This means that the first packet of stream will be checked more thorough</w:t>
-      </w:r>
-      <w:r>
-        <w:rPr>
-          <w:lang w:val="en-US"/>
-        </w:rPr>
-        <w:t xml:space="preserve"> once this packed is considered safe the rest of the connection stream will be inspected far less. This means connections could be inspect much quicker than before. </w:t>
+        <w:t xml:space="preserve">The following generation also </w:t>
+      </w:r>
+      <w:r>
+        <w:rPr>
+          <w:lang w:val="en-US"/>
+        </w:rPr>
+        <w:t>functioned</w:t>
+      </w:r>
+      <w:r>
+        <w:rPr>
+          <w:lang w:val="en-US"/>
+        </w:rPr>
+        <w:t xml:space="preserve"> on the fourth layer of the OSI</w:t>
+      </w:r>
+      <w:r>
+        <w:rPr>
+          <w:lang w:val="en-US"/>
+        </w:rPr>
+        <w:t xml:space="preserve"> model (transport). Making it </w:t>
+      </w:r>
+      <w:r>
+        <w:rPr>
+          <w:lang w:val="en-US"/>
+        </w:rPr>
+        <w:t>able of filtering traffic based on the state of the network connection. This means that the first packet of stream will be checked more thorough</w:t>
+      </w:r>
+      <w:r>
+        <w:rPr>
+          <w:lang w:val="en-US"/>
+        </w:rPr>
+        <w:t>ly. Once this packet</w:t>
+      </w:r>
+      <w:r>
+        <w:rPr>
+          <w:lang w:val="en-US"/>
+        </w:rPr>
+        <w:t xml:space="preserve"> is considered safe the rest of the connection stream will be inspected far less. This means connections could be inspect</w:t>
+      </w:r>
+      <w:r>
+        <w:rPr>
+          <w:lang w:val="en-US"/>
+        </w:rPr>
+        <w:t>ed much quicker than before (for example not every packet of a large file transfer has to be inspected as thoroughly).</w:t>
       </w:r>
     </w:p>
     <w:p>
@@ -2163,7 +2355,19 @@
         <w:rPr>
           <w:lang w:val="en-US"/>
         </w:rPr>
-        <w:t>This generation of firewalls inspect packets up to the application layer, this means that from now on traffic could be filtered based on the content. This was necessary because threads were appearing over normally trusted protocols (HTTP). These firewalls are capable of only filtering out the packets with malicious content so the protocol is still available for legitimate use.</w:t>
+        <w:t>This generation of firewalls inspect</w:t>
+      </w:r>
+      <w:r>
+        <w:rPr>
+          <w:lang w:val="en-US"/>
+        </w:rPr>
+        <w:t>s</w:t>
+      </w:r>
+      <w:r>
+        <w:rPr>
+          <w:lang w:val="en-US"/>
+        </w:rPr>
+        <w:t xml:space="preserve"> packets up to the application layer, this means that from now on traffic could be filtered based on the content. This was necessary because threads were appearing over normally trusted protocols (HTTP). These firewalls are capable of only filtering out the packets with malicious content so the protocol is still available for legitimate use.</w:t>
       </w:r>
       <w:r>
         <w:rPr>
@@ -2182,14 +2386,51 @@
         <w:rPr>
           <w:lang w:val="en-US"/>
         </w:rPr>
-        <w:t xml:space="preserve">Network connections to malicious websites, transfer of virus infected files could now be filtered out by the firewall. Until the birth of TLS/SSL, these encryption protocol were designed to encrypt network traffic in order to protect it from being monitored by attackers. This is one of the best security measurements but it has one big flaw. Attackers are not able to interpret network traffic but so are firewalls. Because the content of the packets is encrypted firewalls are no longer able to filter </w:t>
+        <w:t>Network connections to malicious websites</w:t>
+      </w:r>
+      <w:r>
+        <w:rPr>
+          <w:lang w:val="en-US"/>
+        </w:rPr>
+        <w:t xml:space="preserve"> or the</w:t>
+      </w:r>
+      <w:r>
+        <w:rPr>
+          <w:lang w:val="en-US"/>
+        </w:rPr>
+        <w:t xml:space="preserve"> transfer of virus infected files could now be filtered out by the firewall. Until the birth of TLS/SSL, these encryption protocol</w:t>
+      </w:r>
+      <w:r>
+        <w:rPr>
+          <w:lang w:val="en-US"/>
+        </w:rPr>
+        <w:t>s</w:t>
+      </w:r>
+      <w:r>
+        <w:rPr>
+          <w:lang w:val="en-US"/>
+        </w:rPr>
+        <w:t xml:space="preserve"> were designed to encrypt network traffic in order to protect it from being monitored by attackers. This is one of the best security measurements but it has one big flaw. Because the content of the packets is encrypted </w:t>
       </w:r>
       <w:r>
         <w:rPr>
           <w:lang w:val="en-US"/>
         </w:rPr>
         <w:lastRenderedPageBreak/>
-        <w:t xml:space="preserve">packets based on their content. Firewalls needed a new feature and this is where “Next-Generation Firewalls” come in. This type of firewall is able to decrypt network traffic to determine whether it is compliant to the rules. This was the latest </w:t>
+        <w:t xml:space="preserve">firewalls are no longer able to filter packets based on their content. Firewalls needed a new feature and this is where “Next-Generation Firewalls” come in. This type of firewall is able to decrypt network traffic to determine whether it is compliant to the rules. </w:t>
+      </w:r>
+    </w:p>
+    <w:p>
+      <w:pPr>
+        <w:rPr>
+          <w:lang w:val="en-US"/>
+        </w:rPr>
+      </w:pPr>
+      <w:r>
+        <w:rPr>
+          <w:lang w:val="en-US"/>
+        </w:rPr>
+        <w:t xml:space="preserve">This was the latest </w:t>
       </w:r>
       <w:r>
         <w:rPr>
@@ -2222,7 +2463,43 @@
         <w:rPr>
           <w:lang w:val="en-US"/>
         </w:rPr>
-        <w:t>This devices specializes in detecting possible intrusions. They mostly use signature and anomaly-based detection techniques. When a possible intrusion is detected the administrator will be notified (note that this system can’t undertake any action in preventing the intrusion it can only detect the intrusion). It is usually used to either strengthen the defenses in the further or gather evidence against a certain attacker. This system is a complete passive system that just monitors the traffic and reports back on possible threats.</w:t>
+        <w:t>These</w:t>
+      </w:r>
+      <w:r>
+        <w:rPr>
+          <w:lang w:val="en-US"/>
+        </w:rPr>
+        <w:t xml:space="preserve"> devices specializes in detecting possible</w:t>
+      </w:r>
+      <w:r>
+        <w:rPr>
+          <w:lang w:val="en-US"/>
+        </w:rPr>
+        <w:t xml:space="preserve"> network</w:t>
+      </w:r>
+      <w:r>
+        <w:rPr>
+          <w:lang w:val="en-US"/>
+        </w:rPr>
+        <w:t xml:space="preserve"> intrusions. They mostly use signature and anomaly-based detection techniques. When a possible intrusion is detected the administrator will be notified (note that this system can’t undertake any action in preventing the intrusion it can only detect the intrusion). It is usually used to either strengthen the defenses in the </w:t>
+      </w:r>
+      <w:r>
+        <w:rPr>
+          <w:lang w:val="en-US"/>
+        </w:rPr>
+        <w:t>future</w:t>
+      </w:r>
+      <w:r>
+        <w:rPr>
+          <w:lang w:val="en-US"/>
+        </w:rPr>
+        <w:t xml:space="preserve"> or gather evidence against a certain attacker. This system is a complete passive system that monitors the traffic and reports back on possible threats.</w:t>
+      </w:r>
+      <w:r>
+        <w:rPr>
+          <w:lang w:val="en-US"/>
+        </w:rPr>
+        <w:t xml:space="preserve"> These devices are most of the time implemented offline, on a span port. This kind of ports duplicate all their traffic to another port, in this way the attacker will have no clue that he’s being monitored.</w:t>
       </w:r>
     </w:p>
     <w:p>
@@ -2255,20 +2532,45 @@
         <w:rPr>
           <w:lang w:val="en-US"/>
         </w:rPr>
-        <w:t>This typically sits right behind the firewall and can undertake certain actions to prevent intrusion. When an intrusion is detected there are several actions an IPS can undertake such as: reset, drop, block…</w:t>
-      </w:r>
-    </w:p>
-    <w:p>
-      <w:pPr>
-        <w:rPr>
-          <w:lang w:val="en-US"/>
-        </w:rPr>
-      </w:pPr>
-      <w:r>
-        <w:rPr>
-          <w:lang w:val="en-US"/>
-        </w:rPr>
-        <w:t>The IDS/IPS are not perfect they can still be evaded in several ways:</w:t>
+        <w:t>This typically sits right behind the firewall</w:t>
+      </w:r>
+      <w:r>
+        <w:rPr>
+          <w:lang w:val="en-US"/>
+        </w:rPr>
+        <w:t xml:space="preserve"> (inline)</w:t>
+      </w:r>
+      <w:r>
+        <w:rPr>
+          <w:lang w:val="en-US"/>
+        </w:rPr>
+        <w:t xml:space="preserve"> and can undertake certain actions to prevent intrusion. When an intrusion is detected there are several actions an IPS can undertake such as: reset, drop, block…</w:t>
+      </w:r>
+    </w:p>
+    <w:p>
+      <w:pPr>
+        <w:pStyle w:val="NoSpacing"/>
+        <w:rPr>
+          <w:lang w:val="en-US"/>
+        </w:rPr>
+      </w:pPr>
+      <w:r>
+        <w:rPr>
+          <w:lang w:val="en-US"/>
+        </w:rPr>
+        <w:t xml:space="preserve">The IDS/IPS are not perfect </w:t>
+      </w:r>
+      <w:r>
+        <w:rPr>
+          <w:lang w:val="en-US"/>
+        </w:rPr>
+        <w:t xml:space="preserve">as </w:t>
+      </w:r>
+      <w:r>
+        <w:rPr>
+          <w:lang w:val="en-US"/>
+        </w:rPr>
+        <w:t>they can still be evaded in several ways:</w:t>
       </w:r>
     </w:p>
     <w:p>
@@ -2322,7 +2624,67 @@
         <w:rPr>
           <w:lang w:val="en-US"/>
         </w:rPr>
-        <w:t>Insertion: the attacker insert meaningless data in the stream that don’t change the payload meaning.</w:t>
+        <w:t>Insertion: the attacker insert</w:t>
+      </w:r>
+      <w:r>
+        <w:rPr>
+          <w:lang w:val="en-US"/>
+        </w:rPr>
+        <w:t>s</w:t>
+      </w:r>
+      <w:r>
+        <w:rPr>
+          <w:lang w:val="en-US"/>
+        </w:rPr>
+        <w:t xml:space="preserve"> meaningless data in the stream that</w:t>
+      </w:r>
+      <w:r>
+        <w:rPr>
+          <w:lang w:val="en-US"/>
+        </w:rPr>
+        <w:t xml:space="preserve"> doesn’t</w:t>
+      </w:r>
+      <w:r>
+        <w:rPr>
+          <w:lang w:val="en-US"/>
+        </w:rPr>
+        <w:t xml:space="preserve"> </w:t>
+      </w:r>
+      <w:r>
+        <w:rPr>
+          <w:lang w:val="en-US"/>
+        </w:rPr>
+        <w:t>influence</w:t>
+      </w:r>
+      <w:r>
+        <w:rPr>
+          <w:lang w:val="en-US"/>
+        </w:rPr>
+        <w:t xml:space="preserve"> </w:t>
+      </w:r>
+      <w:r>
+        <w:rPr>
+          <w:lang w:val="en-US"/>
+        </w:rPr>
+        <w:t>t</w:t>
+      </w:r>
+      <w:r>
+        <w:rPr>
+          <w:lang w:val="en-US"/>
+        </w:rPr>
+        <w:t xml:space="preserve">he payload </w:t>
+      </w:r>
+      <w:r>
+        <w:rPr>
+          <w:lang w:val="en-US"/>
+        </w:rPr>
+        <w:t>function</w:t>
+      </w:r>
+      <w:r>
+        <w:rPr>
+          <w:lang w:val="en-US"/>
+        </w:rPr>
+        <w:t>.</w:t>
       </w:r>
     </w:p>
     <w:p>
@@ -2355,7 +2717,19 @@
         <w:rPr>
           <w:lang w:val="en-US"/>
         </w:rPr>
-        <w:t>have failed stopping the attack there is the last line of defense, the web application firewall.</w:t>
+        <w:t xml:space="preserve">have failed </w:t>
+      </w:r>
+      <w:r>
+        <w:rPr>
+          <w:lang w:val="en-US"/>
+        </w:rPr>
+        <w:t xml:space="preserve">at </w:t>
+      </w:r>
+      <w:r>
+        <w:rPr>
+          <w:lang w:val="en-US"/>
+        </w:rPr>
+        <w:t>stopping the attack there is the last line of defense, the web application firewall.</w:t>
       </w:r>
     </w:p>
     <w:p>
@@ -2536,6 +2910,7 @@
         <w:rPr>
           <w:lang w:val="en-US"/>
         </w:rPr>
+        <w:lastRenderedPageBreak/>
         <w:t>When</w:t>
       </w:r>
       <w:r>
@@ -2610,66 +2985,504 @@
         <w:pStyle w:val="Heading3"/>
       </w:pPr>
       <w:r>
+        <w:t>Working</w:t>
+      </w:r>
+    </w:p>
+    <w:p>
+      <w:pPr>
+        <w:rPr>
+          <w:lang w:val="en-US"/>
+        </w:rPr>
+      </w:pPr>
+      <w:r>
+        <w:rPr>
+          <w:lang w:val="en-US"/>
+        </w:rPr>
+        <w:t>The web application firewall works like an advanced IPS. The big difference between those two is that a WAF typically sits right in front of an web application (as a proxy). This means that it just has to analyze the traffic destined for that web application. A normal IPS has to analyze all of the network traffic so it has only time to do a basic analysis. Because a WAF only has to protect a certain application it can really specialize in the t</w:t>
+      </w:r>
+      <w:r>
+        <w:rPr>
+          <w:lang w:val="en-US"/>
+        </w:rPr>
+        <w:t xml:space="preserve">hreats facing that </w:t>
+      </w:r>
+      <w:r>
+        <w:rPr>
+          <w:lang w:val="en-US"/>
+        </w:rPr>
+        <w:t xml:space="preserve">type of </w:t>
+      </w:r>
+      <w:r>
+        <w:rPr>
+          <w:lang w:val="en-US"/>
+        </w:rPr>
+        <w:t>application.</w:t>
+      </w:r>
+    </w:p>
+    <w:p>
+      <w:pPr>
+        <w:pStyle w:val="Heading3"/>
+      </w:pPr>
+      <w:r>
+        <w:t>Implementation</w:t>
+      </w:r>
+    </w:p>
+    <w:p>
+      <w:pPr>
+        <w:rPr>
+          <w:lang w:val="en-US"/>
+        </w:rPr>
+      </w:pPr>
+      <w:r>
+        <w:rPr>
+          <w:lang w:val="en-US"/>
+        </w:rPr>
+        <w:t>A web application firewall will always be deployed right in front of the application it has</w:t>
+      </w:r>
+      <w:r>
+        <w:rPr>
+          <w:lang w:val="en-US"/>
+        </w:rPr>
+        <w:t xml:space="preserve"> to defend (webserver, database) but there is still</w:t>
+      </w:r>
+      <w:r>
+        <w:rPr>
+          <w:lang w:val="en-US"/>
+        </w:rPr>
+        <w:t xml:space="preserve"> the choice between an hardware, </w:t>
+      </w:r>
+      <w:r>
+        <w:rPr>
+          <w:lang w:val="en-US"/>
+        </w:rPr>
+        <w:t xml:space="preserve">software </w:t>
+      </w:r>
+      <w:r>
+        <w:rPr>
+          <w:lang w:val="en-US"/>
+        </w:rPr>
+        <w:t xml:space="preserve">or cloud </w:t>
+      </w:r>
+      <w:r>
+        <w:rPr>
+          <w:lang w:val="en-US"/>
+        </w:rPr>
+        <w:t>implementation.</w:t>
+      </w:r>
+    </w:p>
+    <w:p>
+      <w:pPr>
+        <w:pStyle w:val="Heading4"/>
+        <w:rPr>
+          <w:lang w:val="en-US"/>
+        </w:rPr>
+      </w:pPr>
+      <w:r>
+        <w:rPr>
+          <w:lang w:val="en-US"/>
+        </w:rPr>
+        <w:t>Software</w:t>
+      </w:r>
+    </w:p>
+    <w:p>
+      <w:pPr>
+        <w:rPr>
+          <w:lang w:val="en-US"/>
+        </w:rPr>
+      </w:pPr>
+      <w:r>
+        <w:rPr>
+          <w:lang w:val="en-US"/>
+        </w:rPr>
+        <w:t>Imple</w:t>
+      </w:r>
+      <w:r>
+        <w:rPr>
+          <w:lang w:val="en-US"/>
+        </w:rPr>
+        <w:t xml:space="preserve">menting a software based web application filter is the most preferred option for small businesses. Software products are easier to install, update and maintain. It is also cheaper </w:t>
+      </w:r>
+      <w:r>
+        <w:rPr>
+          <w:lang w:val="en-US"/>
+        </w:rPr>
+        <w:t>(</w:t>
+      </w:r>
+      <w:r>
+        <w:rPr>
+          <w:lang w:val="en-US"/>
+        </w:rPr>
+        <w:t>most of the time</w:t>
+      </w:r>
+      <w:r>
+        <w:rPr>
+          <w:lang w:val="en-US"/>
+        </w:rPr>
+        <w:t>)</w:t>
+      </w:r>
+      <w:r>
+        <w:rPr>
+          <w:lang w:val="en-US"/>
+        </w:rPr>
+        <w:t xml:space="preserve"> but it can lack some</w:t>
+      </w:r>
+      <w:r>
+        <w:rPr>
+          <w:lang w:val="en-US"/>
+        </w:rPr>
+        <w:t xml:space="preserve"> functionality or</w:t>
+      </w:r>
+      <w:r>
+        <w:rPr>
+          <w:lang w:val="en-US"/>
+        </w:rPr>
+        <w:t xml:space="preserve"> performance (</w:t>
+      </w:r>
+      <w:r>
+        <w:rPr>
+          <w:lang w:val="en-US"/>
+        </w:rPr>
+        <w:t xml:space="preserve">performance </w:t>
+      </w:r>
+      <w:r>
+        <w:rPr>
+          <w:lang w:val="en-US"/>
+        </w:rPr>
+        <w:t xml:space="preserve">depends on host performance). </w:t>
+      </w:r>
+    </w:p>
+    <w:p>
+      <w:pPr>
+        <w:rPr>
+          <w:lang w:val="en-US"/>
+        </w:rPr>
+      </w:pPr>
+      <w:r>
+        <w:rPr>
+          <w:lang w:val="en-US"/>
+        </w:rPr>
+        <w:t>There are even some open source web application firewalls available.</w:t>
+      </w:r>
+      <w:r>
+        <w:rPr>
+          <w:lang w:val="en-US"/>
+        </w:rPr>
+        <w:t xml:space="preserve"> Following is a comparison of the five most popular open source WAFs.</w:t>
+      </w:r>
+    </w:p>
+    <w:p>
+      <w:pPr>
+        <w:pStyle w:val="Heading5"/>
+        <w:rPr>
+          <w:lang w:val="en-US"/>
+        </w:rPr>
+      </w:pPr>
+      <w:proofErr w:type="spellStart"/>
+      <w:r>
+        <w:rPr>
+          <w:lang w:val="en-US"/>
+        </w:rPr>
+        <w:t>ModSecurity</w:t>
+      </w:r>
+      <w:proofErr w:type="spellEnd"/>
+    </w:p>
+    <w:p>
+      <w:pPr>
+        <w:rPr>
+          <w:lang w:val="en-US"/>
+        </w:rPr>
+      </w:pPr>
+      <w:r>
+        <w:rPr>
+          <w:lang w:val="en-US"/>
+        </w:rPr>
+        <w:t>This is one of the most popular web application firewalls. It filters</w:t>
+      </w:r>
+      <w:r>
+        <w:rPr>
+          <w:lang w:val="en-US"/>
+        </w:rPr>
+        <w:t xml:space="preserve"> (allow/block traffic)</w:t>
+      </w:r>
+      <w:r>
+        <w:rPr>
+          <w:lang w:val="en-US"/>
+        </w:rPr>
+        <w:t xml:space="preserve">, monitors and </w:t>
+      </w:r>
+      <w:r>
+        <w:rPr>
+          <w:lang w:val="en-US"/>
+        </w:rPr>
+        <w:t>logs based on “Sec Rules” (these rules are based</w:t>
+      </w:r>
+      <w:r>
+        <w:rPr>
+          <w:lang w:val="en-US"/>
+        </w:rPr>
+        <w:t xml:space="preserve"> on the core rule set of OWASP) in real-time. The engine can fu</w:t>
+      </w:r>
+      <w:r>
+        <w:rPr>
+          <w:lang w:val="en-US"/>
+        </w:rPr>
+        <w:t>nction as reverse proxy (a separate security layer,</w:t>
+      </w:r>
+      <w:r>
+        <w:rPr>
+          <w:lang w:val="en-US"/>
+        </w:rPr>
+        <w:t xml:space="preserve"> between external connection and web server, can be</w:t>
+      </w:r>
+      <w:r>
+        <w:rPr>
+          <w:lang w:val="en-US"/>
+        </w:rPr>
+        <w:t xml:space="preserve"> seen as a</w:t>
+      </w:r>
+      <w:r>
+        <w:rPr>
+          <w:lang w:val="en-US"/>
+        </w:rPr>
+        <w:t xml:space="preserve"> new point of failure) or can be embedded (apache module, best option to implement in already existing architecture</w:t>
+      </w:r>
+      <w:r>
+        <w:rPr>
+          <w:lang w:val="en-US"/>
+        </w:rPr>
+        <w:t xml:space="preserve">) within the server itself. </w:t>
+      </w:r>
+      <w:proofErr w:type="spellStart"/>
+      <w:r>
+        <w:rPr>
+          <w:lang w:val="en-US"/>
+        </w:rPr>
+        <w:t>ModS</w:t>
+      </w:r>
+      <w:r>
+        <w:rPr>
+          <w:lang w:val="en-US"/>
+        </w:rPr>
+        <w:t>ecurity</w:t>
+      </w:r>
+      <w:proofErr w:type="spellEnd"/>
+      <w:r>
+        <w:rPr>
+          <w:lang w:val="en-US"/>
+        </w:rPr>
+        <w:t xml:space="preserve"> uses several techniques (virtual patching, ip reputation, URL encoding) to prevent application layer attacks like XSS, Trojan</w:t>
+      </w:r>
+      <w:r>
+        <w:rPr>
+          <w:lang w:val="en-US"/>
+        </w:rPr>
+        <w:t>s</w:t>
+      </w:r>
+      <w:r>
+        <w:rPr>
+          <w:lang w:val="en-US"/>
+        </w:rPr>
+        <w:t>, information leakage…</w:t>
+      </w:r>
+    </w:p>
+    <w:p>
+      <w:pPr>
+        <w:pStyle w:val="Heading5"/>
+        <w:rPr>
+          <w:lang w:val="en-US"/>
+        </w:rPr>
+      </w:pPr>
+      <w:proofErr w:type="spellStart"/>
+      <w:r>
+        <w:rPr>
+          <w:lang w:val="en-US"/>
+        </w:rPr>
+        <w:t>IronBee</w:t>
+      </w:r>
+      <w:proofErr w:type="spellEnd"/>
+    </w:p>
+    <w:p>
+      <w:pPr>
+        <w:rPr>
+          <w:lang w:val="en-US"/>
+        </w:rPr>
+      </w:pPr>
+      <w:proofErr w:type="spellStart"/>
+      <w:r>
+        <w:rPr>
+          <w:lang w:val="en-US"/>
+        </w:rPr>
+        <w:t>IronBee</w:t>
+      </w:r>
+      <w:proofErr w:type="spellEnd"/>
+      <w:r>
+        <w:rPr>
+          <w:lang w:val="en-US"/>
+        </w:rPr>
+        <w:t xml:space="preserve"> is a security framework to build your own web application firewall. This is not a finished product rather a framework to create your own tailored web application firewall. The main goals are to be minimalistic, provide simple API, modularity and allow interaction with external systems. Rules are written in LUA and come in three different types: basic matching rules, stream matching rules and external rules.</w:t>
+      </w:r>
+    </w:p>
+    <w:p>
+      <w:pPr>
+        <w:pStyle w:val="Heading5"/>
+        <w:rPr>
+          <w:lang w:val="en-US"/>
+        </w:rPr>
+      </w:pPr>
+      <w:r>
+        <w:rPr>
+          <w:lang w:val="en-US"/>
+        </w:rPr>
+        <w:t>NAXSI</w:t>
+      </w:r>
+    </w:p>
+    <w:p>
+      <w:pPr>
+        <w:rPr>
+          <w:lang w:val="en-US"/>
+        </w:rPr>
+      </w:pPr>
+      <w:r>
+        <w:rPr>
+          <w:lang w:val="en-US"/>
+        </w:rPr>
+        <w:t xml:space="preserve">This is a quite basic but very effective working web application firewall, it specializes in counteracting XSS en SQL-Injection and it only filters PUT and GET packets. The firewall uses the implicit deny all policy, so adding rules will add exceptions that are accepted. NAXSI is only available for </w:t>
+      </w:r>
+      <w:proofErr w:type="spellStart"/>
+      <w:r>
+        <w:rPr>
+          <w:lang w:val="en-US"/>
+        </w:rPr>
+        <w:t>nginx</w:t>
+      </w:r>
+      <w:proofErr w:type="spellEnd"/>
+      <w:r>
+        <w:rPr>
+          <w:lang w:val="en-US"/>
+        </w:rPr>
+        <w:t xml:space="preserve"> (NAXSI stands for </w:t>
+      </w:r>
+      <w:proofErr w:type="spellStart"/>
+      <w:r>
+        <w:rPr>
+          <w:lang w:val="en-US"/>
+        </w:rPr>
+        <w:t>Nginx</w:t>
+      </w:r>
+      <w:proofErr w:type="spellEnd"/>
+      <w:r>
+        <w:rPr>
+          <w:lang w:val="en-US"/>
+        </w:rPr>
+        <w:t xml:space="preserve"> against XSS and SQL injection)</w:t>
+      </w:r>
+      <w:r>
+        <w:rPr>
+          <w:lang w:val="en-US"/>
+        </w:rPr>
+        <w:t xml:space="preserve">. </w:t>
+      </w:r>
+    </w:p>
+    <w:p>
+      <w:pPr>
+        <w:rPr>
+          <w:lang w:val="en-US"/>
+        </w:rPr>
+      </w:pPr>
+      <w:r>
+        <w:rPr>
+          <w:lang w:val="en-US"/>
+        </w:rPr>
         <w:lastRenderedPageBreak/>
-        <w:t>Working</w:t>
-      </w:r>
-    </w:p>
-    <w:p>
-      <w:pPr>
-        <w:rPr>
-          <w:lang w:val="en-US"/>
-        </w:rPr>
-      </w:pPr>
-      <w:r>
-        <w:rPr>
-          <w:lang w:val="en-US"/>
-        </w:rPr>
-        <w:t>The web application firewall works like an advanced IPS. The big difference between those two is that a WAF typically sits right in front of an web application (as a proxy). This means that it just has to analyze the traffic destined for that web application. A normal IPS has to analyze all of the network traffic so it has only time to do a basic analysis. Because a WAF only has to protect a certain application it can really specialize in the t</w:t>
-      </w:r>
-      <w:r>
-        <w:rPr>
-          <w:lang w:val="en-US"/>
-        </w:rPr>
-        <w:t xml:space="preserve">hreats facing that </w:t>
-      </w:r>
-      <w:r>
-        <w:rPr>
-          <w:lang w:val="en-US"/>
-        </w:rPr>
-        <w:t xml:space="preserve">type of </w:t>
-      </w:r>
-      <w:r>
-        <w:rPr>
-          <w:lang w:val="en-US"/>
-        </w:rPr>
-        <w:t>application.</w:t>
-      </w:r>
-    </w:p>
-    <w:p>
-      <w:pPr>
-        <w:pStyle w:val="Heading3"/>
-      </w:pPr>
-      <w:r>
-        <w:t>Implementation</w:t>
-      </w:r>
-    </w:p>
-    <w:p>
-      <w:pPr>
-        <w:rPr>
-          <w:lang w:val="en-US"/>
-        </w:rPr>
-      </w:pPr>
-      <w:r>
-        <w:rPr>
-          <w:lang w:val="en-US"/>
-        </w:rPr>
-        <w:t>A web application firewall will always be deployed right in front of the application it has</w:t>
-      </w:r>
-      <w:r>
-        <w:rPr>
-          <w:lang w:val="en-US"/>
-        </w:rPr>
-        <w:t xml:space="preserve"> to defend (webserver, database) but there is still the choice between an hardware or software implementation.</w:t>
+        <w:t>It distinguishes itself from the other firewalls by not relying on signatures</w:t>
+      </w:r>
+      <w:r>
+        <w:rPr>
+          <w:lang w:val="en-US"/>
+        </w:rPr>
+        <w:t xml:space="preserve"> but rather the behavior of the payload</w:t>
+      </w:r>
+      <w:r>
+        <w:rPr>
+          <w:lang w:val="en-US"/>
+        </w:rPr>
+        <w:t>. It also comes with its built in tool to generate your own custom rules.</w:t>
+      </w:r>
+    </w:p>
+    <w:p>
+      <w:pPr>
+        <w:pStyle w:val="Heading5"/>
+        <w:rPr>
+          <w:lang w:val="en-US"/>
+        </w:rPr>
+      </w:pPr>
+      <w:proofErr w:type="spellStart"/>
+      <w:r>
+        <w:rPr>
+          <w:lang w:val="en-US"/>
+        </w:rPr>
+        <w:t>WebKnight</w:t>
+      </w:r>
+      <w:proofErr w:type="spellEnd"/>
+    </w:p>
+    <w:p>
+      <w:pPr>
+        <w:rPr>
+          <w:lang w:val="en-US"/>
+        </w:rPr>
+      </w:pPr>
+      <w:proofErr w:type="spellStart"/>
+      <w:r>
+        <w:rPr>
+          <w:lang w:val="en-US"/>
+        </w:rPr>
+        <w:t>WebKnight</w:t>
+      </w:r>
+      <w:proofErr w:type="spellEnd"/>
+      <w:r>
+        <w:rPr>
+          <w:lang w:val="en-US"/>
+        </w:rPr>
+        <w:t xml:space="preserve"> is designed for Microsoft IIS, this web application firewall also provides protection against brute-force attack (this is the only web application firewall in this list that provides any protection against this kind of attack).</w:t>
+      </w:r>
+    </w:p>
+    <w:p>
+      <w:pPr>
+        <w:pStyle w:val="Heading5"/>
+        <w:rPr>
+          <w:lang w:val="en-US"/>
+        </w:rPr>
+      </w:pPr>
+      <w:r>
+        <w:rPr>
+          <w:lang w:val="en-US"/>
+        </w:rPr>
+        <w:t>Shadow Daemon</w:t>
+      </w:r>
+    </w:p>
+    <w:p>
+      <w:pPr>
+        <w:rPr>
+          <w:lang w:val="en-US"/>
+        </w:rPr>
+      </w:pPr>
+      <w:r>
+        <w:rPr>
+          <w:lang w:val="en-US"/>
+        </w:rPr>
+        <w:t>The last firewall aims to be the most easiest of use. It still offers protection against the common attacks like the above firewall</w:t>
+      </w:r>
+      <w:r>
+        <w:rPr>
+          <w:lang w:val="en-US"/>
+        </w:rPr>
+        <w:t>s</w:t>
+      </w:r>
+      <w:r>
+        <w:rPr>
+          <w:lang w:val="en-US"/>
+        </w:rPr>
+        <w:t xml:space="preserve"> but also against backdoor access.</w:t>
       </w:r>
     </w:p>
     <w:p>
@@ -2683,45 +3496,104 @@
         <w:rPr>
           <w:lang w:val="en-US"/>
         </w:rPr>
-        <w:t>Software</w:t>
-      </w:r>
-    </w:p>
-    <w:p>
-      <w:pPr>
-        <w:rPr>
-          <w:lang w:val="en-US"/>
-        </w:rPr>
-      </w:pPr>
-      <w:r>
-        <w:rPr>
-          <w:lang w:val="en-US"/>
-        </w:rPr>
-        <w:t>Imple</w:t>
-      </w:r>
-      <w:r>
-        <w:rPr>
-          <w:lang w:val="en-US"/>
-        </w:rPr>
-        <w:t xml:space="preserve">menting a software based web application filter is the most preferred option for small businesses. Software products are easier to install, update and maintain. It is also cheaper most of the time but it can lack some performance (depends on host performance). </w:t>
-      </w:r>
-    </w:p>
-    <w:p>
-      <w:pPr>
-        <w:rPr>
-          <w:lang w:val="en-US"/>
-        </w:rPr>
-      </w:pPr>
-      <w:r>
-        <w:rPr>
-          <w:lang w:val="en-US"/>
-        </w:rPr>
-        <w:t>There are even some open source web application firewalls available.</w:t>
-      </w:r>
-      <w:r>
-        <w:rPr>
-          <w:lang w:val="en-US"/>
-        </w:rPr>
-        <w:t xml:space="preserve"> Following is a comparison of the five most popular open source WAFs.</w:t>
+        <w:t>Hardware</w:t>
+      </w:r>
+    </w:p>
+    <w:p>
+      <w:pPr>
+        <w:rPr>
+          <w:lang w:val="en-US"/>
+        </w:rPr>
+      </w:pPr>
+      <w:r>
+        <w:rPr>
+          <w:lang w:val="en-US"/>
+        </w:rPr>
+        <w:t>It’s also possible to implement the web application firewall as an appliance</w:t>
+      </w:r>
+      <w:r>
+        <w:rPr>
+          <w:lang w:val="en-US"/>
+        </w:rPr>
+        <w:t xml:space="preserve"> (hardware component)</w:t>
+      </w:r>
+      <w:r>
+        <w:rPr>
+          <w:lang w:val="en-US"/>
+        </w:rPr>
+        <w:t xml:space="preserve">. This is the preferred option for larger organizations because appliance products tend to have a better </w:t>
+      </w:r>
+      <w:r>
+        <w:rPr>
+          <w:lang w:val="en-US"/>
+        </w:rPr>
+        <w:t>performance to</w:t>
+      </w:r>
+      <w:r>
+        <w:rPr>
+          <w:lang w:val="en-US"/>
+        </w:rPr>
+        <w:t xml:space="preserve"> handle larger amounts of traffic.</w:t>
+      </w:r>
+      <w:r>
+        <w:rPr>
+          <w:lang w:val="en-US"/>
+        </w:rPr>
+        <w:t xml:space="preserve"> The performance of an appliance WAF is measured in throughput </w:t>
+      </w:r>
+      <w:r>
+        <w:rPr>
+          <w:lang w:val="en-US"/>
+        </w:rPr>
+        <w:t>(volume of data that can pass through the device, this is important because all the traffic must go through the WAF before reaching the requested web service, this is the network performance</w:t>
+      </w:r>
+      <w:r>
+        <w:rPr>
+          <w:lang w:val="en-US"/>
+        </w:rPr>
+        <w:t xml:space="preserve"> of the web application firewall</w:t>
+      </w:r>
+      <w:r>
+        <w:rPr>
+          <w:lang w:val="en-US"/>
+        </w:rPr>
+        <w:t xml:space="preserve">) </w:t>
+      </w:r>
+      <w:r>
+        <w:rPr>
+          <w:lang w:val="en-US"/>
+        </w:rPr>
+        <w:t>and transactions per second</w:t>
+      </w:r>
+      <w:r>
+        <w:rPr>
+          <w:lang w:val="en-US"/>
+        </w:rPr>
+        <w:t xml:space="preserve"> (Amount of HTTP and SSL transaction that can be handled, this is the processing performance</w:t>
+      </w:r>
+      <w:r>
+        <w:rPr>
+          <w:lang w:val="en-US"/>
+        </w:rPr>
+        <w:t xml:space="preserve"> </w:t>
+      </w:r>
+      <w:r>
+        <w:rPr>
+          <w:lang w:val="en-US"/>
+        </w:rPr>
+        <w:t>of the web application firewall</w:t>
+      </w:r>
+      <w:r>
+        <w:rPr>
+          <w:lang w:val="en-US"/>
+        </w:rPr>
+        <w:t>)</w:t>
+      </w:r>
+      <w:r>
+        <w:rPr>
+          <w:lang w:val="en-US"/>
+        </w:rPr>
+        <w:t>.</w:t>
       </w:r>
     </w:p>
     <w:p>
@@ -2735,80 +3607,232 @@
         <w:rPr>
           <w:lang w:val="en-US"/>
         </w:rPr>
-        <w:t>ModSecurity</w:t>
-      </w:r>
-    </w:p>
-    <w:p>
-      <w:pPr>
-        <w:rPr>
-          <w:lang w:val="en-US"/>
-        </w:rPr>
-      </w:pPr>
-      <w:r>
-        <w:rPr>
-          <w:lang w:val="en-US"/>
-        </w:rPr>
-        <w:t>This is one of the most popular web application firewalls. It filters</w:t>
-      </w:r>
-      <w:r>
-        <w:rPr>
-          <w:lang w:val="en-US"/>
-        </w:rPr>
-        <w:t xml:space="preserve"> (allow/block traffic)</w:t>
-      </w:r>
-      <w:r>
-        <w:rPr>
-          <w:lang w:val="en-US"/>
-        </w:rPr>
-        <w:t xml:space="preserve">, monitors and </w:t>
-      </w:r>
-      <w:r>
-        <w:rPr>
-          <w:lang w:val="en-US"/>
-        </w:rPr>
-        <w:t>logs based on “Sec Rules” (these rules are based</w:t>
-      </w:r>
-      <w:r>
-        <w:rPr>
-          <w:lang w:val="en-US"/>
-        </w:rPr>
-        <w:t xml:space="preserve"> on the core rule set of OWASP) in real-time. The engine can fu</w:t>
-      </w:r>
-      <w:r>
-        <w:rPr>
-          <w:lang w:val="en-US"/>
-        </w:rPr>
-        <w:t>nction as reverse proxy (a separate security layer,</w:t>
-      </w:r>
-      <w:r>
-        <w:rPr>
-          <w:lang w:val="en-US"/>
-        </w:rPr>
-        <w:t xml:space="preserve"> between external connection and web server, can be</w:t>
-      </w:r>
-      <w:r>
-        <w:rPr>
-          <w:lang w:val="en-US"/>
-        </w:rPr>
-        <w:t xml:space="preserve"> seen as a</w:t>
-      </w:r>
-      <w:r>
-        <w:rPr>
-          <w:lang w:val="en-US"/>
-        </w:rPr>
-        <w:t xml:space="preserve"> new point of failure) or can be embedded (apache module, best option to implement in already existing architecture</w:t>
-      </w:r>
-      <w:r>
-        <w:rPr>
-          <w:lang w:val="en-US"/>
-        </w:rPr>
-        <w:t>) within the server itself. ModS</w:t>
-      </w:r>
-      <w:r>
-        <w:rPr>
-          <w:lang w:val="en-US"/>
-        </w:rPr>
-        <w:t>ecurity uses several techniques (virtual patching, ip reputation, URL encoding) to prevent application layer attacks like XSS, Trojan</w:t>
+        <w:t>Barracuda</w:t>
+      </w:r>
+    </w:p>
+    <w:p>
+      <w:pPr>
+        <w:rPr>
+          <w:lang w:val="en-US"/>
+        </w:rPr>
+      </w:pPr>
+      <w:r>
+        <w:rPr>
+          <w:lang w:val="en-US"/>
+        </w:rPr>
+        <w:t xml:space="preserve">Probably the best known web application firewall appliance is the one from Barracuda. At this moment they sell five different models. Ranging from 25Mpbs to 4 </w:t>
+      </w:r>
+      <w:proofErr w:type="spellStart"/>
+      <w:r>
+        <w:rPr>
+          <w:lang w:val="en-US"/>
+        </w:rPr>
+        <w:t>Gpbs</w:t>
+      </w:r>
+      <w:proofErr w:type="spellEnd"/>
+      <w:r>
+        <w:rPr>
+          <w:lang w:val="en-US"/>
+        </w:rPr>
+        <w:t xml:space="preserve"> throughput</w:t>
+      </w:r>
+      <w:r>
+        <w:rPr>
+          <w:lang w:val="en-US"/>
+        </w:rPr>
+        <w:t xml:space="preserve">, </w:t>
+      </w:r>
+      <w:r>
+        <w:rPr>
+          <w:lang w:val="en-US"/>
+        </w:rPr>
+        <w:t>up to 50</w:t>
+      </w:r>
+      <w:r>
+        <w:rPr>
+          <w:lang w:val="en-US"/>
+        </w:rPr>
+        <w:t>.</w:t>
+      </w:r>
+      <w:r>
+        <w:rPr>
+          <w:lang w:val="en-US"/>
+        </w:rPr>
+        <w:t xml:space="preserve">000 SSL transactions </w:t>
+      </w:r>
+      <w:r>
+        <w:rPr>
+          <w:lang w:val="en-US"/>
+        </w:rPr>
+        <w:t>with the price ranging from €6000 to €45000</w:t>
+      </w:r>
+      <w:r>
+        <w:rPr>
+          <w:lang w:val="en-US"/>
+        </w:rPr>
+        <w:t>. They support HTTP(S), FTP(S), XML, IPv4 and IPv6</w:t>
+      </w:r>
+      <w:r>
+        <w:rPr>
+          <w:lang w:val="en-US"/>
+        </w:rPr>
+        <w:t>. Barracuda assures protection aga</w:t>
+      </w:r>
+      <w:r>
+        <w:rPr>
+          <w:lang w:val="en-US"/>
+        </w:rPr>
+        <w:t>inst SQL-Injection, XSS, Cookie/</w:t>
+      </w:r>
+      <w:r>
+        <w:rPr>
+          <w:lang w:val="en-US"/>
+        </w:rPr>
+        <w:t xml:space="preserve">form tampering and </w:t>
+      </w:r>
+      <w:proofErr w:type="spellStart"/>
+      <w:r>
+        <w:rPr>
+          <w:lang w:val="en-US"/>
+        </w:rPr>
+        <w:t>DDoS</w:t>
+      </w:r>
+      <w:proofErr w:type="spellEnd"/>
+      <w:r>
+        <w:rPr>
+          <w:lang w:val="en-US"/>
+        </w:rPr>
+        <w:t>.</w:t>
+      </w:r>
+      <w:r>
+        <w:rPr>
+          <w:lang w:val="en-US"/>
+        </w:rPr>
+        <w:t xml:space="preserve"> </w:t>
+      </w:r>
+    </w:p>
+    <w:p>
+      <w:pPr>
+        <w:rPr>
+          <w:lang w:val="en-US"/>
+        </w:rPr>
+      </w:pPr>
+      <w:r>
+        <w:rPr>
+          <w:lang w:val="en-US"/>
+        </w:rPr>
+        <w:t>The barracuda WAFs also have some fe</w:t>
+      </w:r>
+      <w:r>
+        <w:rPr>
+          <w:lang w:val="en-US"/>
+        </w:rPr>
+        <w:t xml:space="preserve">atures to prevent (counteract before they occur) some attacks like </w:t>
+      </w:r>
+      <w:r>
+        <w:rPr>
+          <w:lang w:val="en-US"/>
+        </w:rPr>
+        <w:t>website cloaking (</w:t>
+      </w:r>
+      <w:r>
+        <w:rPr>
+          <w:lang w:val="en-US"/>
+        </w:rPr>
+        <w:t>Strips identifying banners and version numbers from web server software to defe</w:t>
+      </w:r>
+      <w:bookmarkStart w:id="0" w:name="_GoBack"/>
+      <w:bookmarkEnd w:id="0"/>
+      <w:r>
+        <w:rPr>
+          <w:lang w:val="en-US"/>
+        </w:rPr>
+        <w:t>at server fingerprinting attacks)</w:t>
+      </w:r>
+      <w:r>
+        <w:rPr>
+          <w:lang w:val="en-US"/>
+        </w:rPr>
+        <w:t>, data theft protection</w:t>
+      </w:r>
+      <w:r>
+        <w:rPr>
+          <w:lang w:val="en-US"/>
+        </w:rPr>
+        <w:t xml:space="preserve"> </w:t>
+      </w:r>
+      <w:r>
+        <w:rPr>
+          <w:lang w:val="en-US"/>
+        </w:rPr>
+        <w:t>(d</w:t>
+      </w:r>
+      <w:r>
+        <w:rPr>
+          <w:lang w:val="en-US"/>
+        </w:rPr>
+        <w:t>eep inspects all server responses to prevent leakage of sensitive information using provided default patterns</w:t>
+      </w:r>
+      <w:r>
+        <w:rPr>
+          <w:lang w:val="en-US"/>
+        </w:rPr>
+        <w:t>) and much more.</w:t>
+      </w:r>
+    </w:p>
+    <w:p>
+      <w:pPr>
+        <w:pStyle w:val="Heading5"/>
+        <w:rPr>
+          <w:lang w:val="en-US"/>
+        </w:rPr>
+      </w:pPr>
+      <w:proofErr w:type="spellStart"/>
+      <w:r>
+        <w:rPr>
+          <w:lang w:val="en-US"/>
+        </w:rPr>
+        <w:t>Netscaler</w:t>
+      </w:r>
+      <w:proofErr w:type="spellEnd"/>
+    </w:p>
+    <w:p>
+      <w:pPr>
+        <w:rPr>
+          <w:lang w:val="en-US"/>
+        </w:rPr>
+      </w:pPr>
+      <w:r>
+        <w:rPr>
+          <w:lang w:val="en-US"/>
+        </w:rPr>
+        <w:t>Another popular applian</w:t>
+      </w:r>
+      <w:r>
+        <w:rPr>
+          <w:lang w:val="en-US"/>
+        </w:rPr>
+        <w:t xml:space="preserve">ce is the </w:t>
+      </w:r>
+      <w:proofErr w:type="spellStart"/>
+      <w:r>
+        <w:rPr>
+          <w:lang w:val="en-US"/>
+        </w:rPr>
+        <w:t>Netscaler</w:t>
+      </w:r>
+      <w:proofErr w:type="spellEnd"/>
+      <w:r>
+        <w:rPr>
+          <w:lang w:val="en-US"/>
+        </w:rPr>
+        <w:t xml:space="preserve"> from Citrix</w:t>
+      </w:r>
+      <w:r>
+        <w:rPr>
+          <w:lang w:val="en-US"/>
+        </w:rPr>
+        <w:t>. They sell model</w:t>
       </w:r>
       <w:r>
         <w:rPr>
@@ -2820,7 +3844,51 @@
         <w:rPr>
           <w:lang w:val="en-US"/>
         </w:rPr>
-        <w:t>, information leakage…</w:t>
+        <w:t xml:space="preserve"> that have a throughput up to 44Gbps and can process 60000</w:t>
+      </w:r>
+      <w:r>
+        <w:rPr>
+          <w:lang w:val="en-US"/>
+        </w:rPr>
+        <w:t xml:space="preserve"> SSL</w:t>
+      </w:r>
+      <w:r>
+        <w:rPr>
+          <w:lang w:val="en-US"/>
+        </w:rPr>
+        <w:t xml:space="preserve"> transactions per seconds. The big difference with previous mentioned appliances is that the </w:t>
+      </w:r>
+      <w:proofErr w:type="spellStart"/>
+      <w:r>
+        <w:rPr>
+          <w:lang w:val="en-US"/>
+        </w:rPr>
+        <w:t>Netscaler</w:t>
+      </w:r>
+      <w:proofErr w:type="spellEnd"/>
+      <w:r>
+        <w:rPr>
+          <w:lang w:val="en-US"/>
+        </w:rPr>
+        <w:t xml:space="preserve"> </w:t>
+      </w:r>
+      <w:r>
+        <w:rPr>
+          <w:lang w:val="en-US"/>
+        </w:rPr>
+        <w:t>is</w:t>
+      </w:r>
+      <w:r>
+        <w:rPr>
+          <w:lang w:val="en-US"/>
+        </w:rPr>
+        <w:t xml:space="preserve"> modular (hence the name). </w:t>
+      </w:r>
+      <w:r>
+        <w:rPr>
+          <w:lang w:val="en-US"/>
+        </w:rPr>
+        <w:t>The base models can be upgraded to improve their performance.</w:t>
       </w:r>
     </w:p>
     <w:p>
@@ -2830,465 +3898,160 @@
           <w:lang w:val="en-US"/>
         </w:rPr>
       </w:pPr>
-      <w:r>
-        <w:rPr>
-          <w:lang w:val="en-US"/>
-        </w:rPr>
-        <w:t>IronBee</w:t>
-      </w:r>
-    </w:p>
-    <w:p>
-      <w:pPr>
-        <w:rPr>
-          <w:lang w:val="en-US"/>
-        </w:rPr>
-      </w:pPr>
-      <w:r>
-        <w:rPr>
-          <w:lang w:val="en-US"/>
-        </w:rPr>
-        <w:t>IronBee is a security framework to build your own web application firewall. This is not a finished product rather a framework to create your own tailored web application firewall. The main goals are to be minimalistic, provide simple API, modularity and allow interaction with external systems. Rules are written in LUA and come in three different types: basic matching rules, stream matching rules and external rules.</w:t>
-      </w:r>
-    </w:p>
-    <w:p>
-      <w:pPr>
-        <w:pStyle w:val="Heading5"/>
-        <w:rPr>
-          <w:lang w:val="en-US"/>
-        </w:rPr>
-      </w:pPr>
-      <w:r>
-        <w:rPr>
-          <w:lang w:val="en-US"/>
-        </w:rPr>
-        <w:t>NAXSI</w:t>
-      </w:r>
-    </w:p>
-    <w:p>
-      <w:pPr>
-        <w:rPr>
-          <w:lang w:val="en-US"/>
-        </w:rPr>
-      </w:pPr>
-      <w:r>
-        <w:rPr>
-          <w:lang w:val="en-US"/>
-        </w:rPr>
-        <w:t>This is a quite basic but very effective working web application firewall, it specializes in counteracting XSS en SQL-Injection and it only filters PUT and GET packets. The firewall uses the implicit deny all policy, so adding rules will add exceptions that are accepted. NAXSI is only available for nginx</w:t>
-      </w:r>
-      <w:r>
-        <w:rPr>
-          <w:lang w:val="en-US"/>
-        </w:rPr>
-        <w:t xml:space="preserve"> (NAXSI stands for Nginx against XSS and SQL injection)</w:t>
-      </w:r>
+      <w:proofErr w:type="spellStart"/>
+      <w:r>
+        <w:rPr>
+          <w:lang w:val="en-US"/>
+        </w:rPr>
+        <w:t>SecureSphere</w:t>
+      </w:r>
+      <w:proofErr w:type="spellEnd"/>
+    </w:p>
+    <w:p>
+      <w:pPr>
+        <w:rPr>
+          <w:lang w:val="en-US"/>
+        </w:rPr>
+      </w:pPr>
+      <w:r>
+        <w:rPr>
+          <w:lang w:val="en-US"/>
+        </w:rPr>
+        <w:t xml:space="preserve">The last appliance that will be discussed is the one from </w:t>
+      </w:r>
+      <w:proofErr w:type="spellStart"/>
+      <w:r>
+        <w:rPr>
+          <w:lang w:val="en-US"/>
+        </w:rPr>
+        <w:t>Imperva</w:t>
+      </w:r>
+      <w:proofErr w:type="spellEnd"/>
+      <w:r>
+        <w:rPr>
+          <w:lang w:val="en-US"/>
+        </w:rPr>
+        <w:t xml:space="preserve">, the </w:t>
+      </w:r>
+      <w:proofErr w:type="spellStart"/>
+      <w:r>
+        <w:rPr>
+          <w:lang w:val="en-US"/>
+        </w:rPr>
+        <w:t>SecureSphere</w:t>
+      </w:r>
+      <w:proofErr w:type="spellEnd"/>
       <w:r>
         <w:rPr>
           <w:lang w:val="en-US"/>
         </w:rPr>
         <w:t xml:space="preserve">. </w:t>
       </w:r>
-    </w:p>
-    <w:p>
-      <w:pPr>
-        <w:rPr>
-          <w:lang w:val="en-US"/>
-        </w:rPr>
-      </w:pPr>
-      <w:r>
-        <w:rPr>
-          <w:lang w:val="en-US"/>
-        </w:rPr>
-        <w:t>It distinguishes itself from the other firewalls by not relying on signatures</w:t>
-      </w:r>
-      <w:r>
-        <w:rPr>
-          <w:lang w:val="en-US"/>
-        </w:rPr>
-        <w:t xml:space="preserve"> but rather the behavior of the payload</w:t>
-      </w:r>
-      <w:r>
-        <w:rPr>
-          <w:lang w:val="en-US"/>
-        </w:rPr>
-        <w:t>. It also comes with its built in tool to generate your own custom rules.</w:t>
-      </w:r>
-    </w:p>
-    <w:p>
-      <w:pPr>
-        <w:pStyle w:val="Heading5"/>
-        <w:rPr>
-          <w:lang w:val="en-US"/>
-        </w:rPr>
-      </w:pPr>
-      <w:r>
-        <w:rPr>
-          <w:lang w:val="en-US"/>
-        </w:rPr>
-        <w:t>WebKnight</w:t>
-      </w:r>
-    </w:p>
-    <w:p>
-      <w:pPr>
-        <w:rPr>
-          <w:lang w:val="en-US"/>
-        </w:rPr>
-      </w:pPr>
-      <w:r>
-        <w:rPr>
-          <w:lang w:val="en-US"/>
-        </w:rPr>
-        <w:t>WebKnight is designed for Microsoft IIS, this web application firewall also provides protection against brute-force attack (this is the only web application firewall in this list that provides any protection against this kind of attack).</w:t>
-      </w:r>
-    </w:p>
-    <w:p>
-      <w:pPr>
-        <w:pStyle w:val="Heading5"/>
-        <w:rPr>
-          <w:lang w:val="en-US"/>
-        </w:rPr>
-      </w:pPr>
+      <w:r>
+        <w:rPr>
+          <w:lang w:val="en-US"/>
+        </w:rPr>
+        <w:t>They share about the same performance as the web application firewalls from barracuda but are more oriented towards cloud integration.</w:t>
+      </w:r>
+    </w:p>
+    <w:p>
+      <w:pPr>
+        <w:pStyle w:val="Heading4"/>
+        <w:rPr>
+          <w:lang w:val="en-US"/>
+        </w:rPr>
+      </w:pPr>
+      <w:r>
+        <w:rPr>
+          <w:lang w:val="en-US"/>
+        </w:rPr>
+        <w:t>Cloud</w:t>
+      </w:r>
+    </w:p>
+    <w:p>
+      <w:pPr>
+        <w:rPr>
+          <w:lang w:val="en-US"/>
+        </w:rPr>
+      </w:pPr>
+      <w:r>
+        <w:rPr>
+          <w:lang w:val="en-US"/>
+        </w:rPr>
+        <w:t>If appliance performance is needed but installing one isn’t an option (cost, experience</w:t>
+      </w:r>
+      <w:r>
+        <w:rPr>
+          <w:lang w:val="en-US"/>
+        </w:rPr>
+        <w:t xml:space="preserve"> of staff</w:t>
+      </w:r>
+      <w:r>
+        <w:rPr>
+          <w:lang w:val="en-US"/>
+        </w:rPr>
+        <w:t xml:space="preserve">…) a cloud based solution can be interesting. Web traffic is diverted to specialized services where the </w:t>
+      </w:r>
       <w:r>
         <w:rPr>
           <w:lang w:val="en-US"/>
         </w:rPr>
         <w:lastRenderedPageBreak/>
-        <w:t>Shadow Daemon</w:t>
-      </w:r>
-    </w:p>
-    <w:p>
-      <w:pPr>
-        <w:rPr>
-          <w:lang w:val="en-US"/>
-        </w:rPr>
-      </w:pPr>
-      <w:r>
-        <w:rPr>
-          <w:lang w:val="en-US"/>
-        </w:rPr>
-        <w:t>The last firewall aims to be the most easiest of use. It still offers protection against the common attacks like the above firewall</w:t>
-      </w:r>
-      <w:r>
-        <w:rPr>
-          <w:lang w:val="en-US"/>
-        </w:rPr>
-        <w:t>s</w:t>
-      </w:r>
-      <w:r>
-        <w:rPr>
-          <w:lang w:val="en-US"/>
-        </w:rPr>
-        <w:t xml:space="preserve"> but also against backdoor access.</w:t>
-      </w:r>
-    </w:p>
-    <w:p>
-      <w:pPr>
-        <w:pStyle w:val="Heading4"/>
-        <w:rPr>
-          <w:lang w:val="en-US"/>
-        </w:rPr>
-      </w:pPr>
-      <w:r>
-        <w:rPr>
-          <w:lang w:val="en-US"/>
-        </w:rPr>
-        <w:t>Hardware</w:t>
-      </w:r>
-    </w:p>
-    <w:p>
-      <w:pPr>
-        <w:rPr>
-          <w:lang w:val="en-US"/>
-        </w:rPr>
-      </w:pPr>
-      <w:r>
-        <w:rPr>
-          <w:lang w:val="en-US"/>
-        </w:rPr>
-        <w:t>It’s also possible to implement the web application firewall as an appliance</w:t>
-      </w:r>
-      <w:r>
-        <w:rPr>
-          <w:lang w:val="en-US"/>
-        </w:rPr>
-        <w:t xml:space="preserve"> (hardware component)</w:t>
-      </w:r>
-      <w:r>
-        <w:rPr>
-          <w:lang w:val="en-US"/>
-        </w:rPr>
-        <w:t>. This is the preferred option for larger organizations because appliance products tend to have a better performance an can handle larger amounts of traffic.</w:t>
-      </w:r>
-      <w:r>
-        <w:rPr>
-          <w:lang w:val="en-US"/>
-        </w:rPr>
-        <w:t xml:space="preserve"> The performance of an appliance WAF is measured in throughput </w:t>
-      </w:r>
-      <w:r>
-        <w:rPr>
-          <w:lang w:val="en-US"/>
-        </w:rPr>
-        <w:t xml:space="preserve">(volume of data that can pass through the device, this is important because all the traffic must go through the WAF before reaching the requested web service, this is the network performance) </w:t>
-      </w:r>
-      <w:r>
-        <w:rPr>
-          <w:lang w:val="en-US"/>
-        </w:rPr>
-        <w:t>and transactions per second</w:t>
-      </w:r>
-      <w:r>
-        <w:rPr>
-          <w:lang w:val="en-US"/>
-        </w:rPr>
-        <w:t xml:space="preserve"> (Amount of HTTP and SSL transaction that can be handled, this is the processing performance)</w:t>
-      </w:r>
-      <w:r>
-        <w:rPr>
-          <w:lang w:val="en-US"/>
-        </w:rPr>
-        <w:t>.</w:t>
-      </w:r>
-    </w:p>
-    <w:p>
-      <w:pPr>
-        <w:pStyle w:val="Heading5"/>
-        <w:rPr>
-          <w:lang w:val="en-US"/>
-        </w:rPr>
-      </w:pPr>
-      <w:r>
-        <w:rPr>
-          <w:lang w:val="en-US"/>
-        </w:rPr>
-        <w:t>Barracuda</w:t>
-      </w:r>
-    </w:p>
-    <w:p>
-      <w:pPr>
-        <w:rPr>
-          <w:lang w:val="en-US"/>
-        </w:rPr>
-      </w:pPr>
-      <w:r>
-        <w:rPr>
-          <w:lang w:val="en-US"/>
-        </w:rPr>
-        <w:t>Probably the best known web application firewall appliance is the one from Barracuda. At this moment they sell five different models. Ranging from 25Mpbs to 4 Gpbs throughput</w:t>
-      </w:r>
+        <w:t xml:space="preserve">traffic is analyzed before being redirected to the actual web application. An extra advantage is that only </w:t>
+      </w:r>
+      <w:r>
+        <w:rPr>
+          <w:lang w:val="en-US"/>
+        </w:rPr>
+        <w:t xml:space="preserve">legitimate </w:t>
+      </w:r>
+      <w:r>
+        <w:rPr>
+          <w:lang w:val="en-US"/>
+        </w:rPr>
+        <w:t xml:space="preserve">traffic is forward to the application which means that the web application won’t be flooded with malicious traffic (which is especially useful when the network performance of the application is limited). The three most popular services are </w:t>
+      </w:r>
+      <w:proofErr w:type="spellStart"/>
+      <w:r>
+        <w:rPr>
+          <w:lang w:val="en-US"/>
+        </w:rPr>
+        <w:t>Incapsula</w:t>
+      </w:r>
+      <w:proofErr w:type="spellEnd"/>
       <w:r>
         <w:rPr>
           <w:lang w:val="en-US"/>
         </w:rPr>
         <w:t xml:space="preserve">, </w:t>
       </w:r>
-      <w:r>
-        <w:rPr>
-          <w:lang w:val="en-US"/>
-        </w:rPr>
-        <w:t xml:space="preserve">up to 50000 SSL transactions </w:t>
-      </w:r>
-      <w:r>
-        <w:rPr>
-          <w:lang w:val="en-US"/>
-        </w:rPr>
-        <w:t>with the price ranging from €6000 to €45000</w:t>
-      </w:r>
-      <w:r>
-        <w:rPr>
-          <w:lang w:val="en-US"/>
-        </w:rPr>
-        <w:t>. They support HTTP(S), FTP(S), XML, IPv4 and IPv6</w:t>
-      </w:r>
-      <w:r>
-        <w:rPr>
-          <w:lang w:val="en-US"/>
-        </w:rPr>
-        <w:t>. Barracuda assures protection against SQL-Injection, XSS, Cookie or form tampering and DDoS.</w:t>
-      </w:r>
-      <w:r>
-        <w:rPr>
-          <w:lang w:val="en-US"/>
-        </w:rPr>
-        <w:t xml:space="preserve"> </w:t>
-      </w:r>
-    </w:p>
-    <w:p>
-      <w:pPr>
-        <w:rPr>
-          <w:lang w:val="en-US"/>
-        </w:rPr>
-      </w:pPr>
-      <w:r>
-        <w:rPr>
-          <w:lang w:val="en-US"/>
-        </w:rPr>
-        <w:t>The barracuda WAFs also have some features to prevent some attacks: website cloaking (</w:t>
-      </w:r>
-      <w:r>
-        <w:rPr>
-          <w:lang w:val="en-US"/>
-        </w:rPr>
-        <w:t>Strips identifying banners and version numbers from web server software to defeat server fingerprinting attacks)</w:t>
-      </w:r>
-      <w:r>
-        <w:rPr>
-          <w:lang w:val="en-US"/>
-        </w:rPr>
-        <w:t>, data theft protection(d</w:t>
-      </w:r>
-      <w:r>
-        <w:rPr>
-          <w:lang w:val="en-US"/>
-        </w:rPr>
-        <w:t>eep inspects all server responses to prevent leakage of sensitive information using provided default patterns</w:t>
-      </w:r>
-      <w:r>
-        <w:rPr>
-          <w:lang w:val="en-US"/>
-        </w:rPr>
-        <w:t>) and much more.</w:t>
-      </w:r>
-    </w:p>
-    <w:p>
-      <w:pPr>
-        <w:pStyle w:val="Heading5"/>
-        <w:rPr>
-          <w:lang w:val="en-US"/>
-        </w:rPr>
-      </w:pPr>
-      <w:r>
-        <w:rPr>
-          <w:lang w:val="en-US"/>
-        </w:rPr>
-        <w:t>Netscaler</w:t>
-      </w:r>
-    </w:p>
-    <w:p>
-      <w:pPr>
-        <w:rPr>
-          <w:lang w:val="en-US"/>
-        </w:rPr>
-      </w:pPr>
-      <w:r>
-        <w:rPr>
-          <w:lang w:val="en-US"/>
-        </w:rPr>
-        <w:t>Another popular applian</w:t>
-      </w:r>
-      <w:r>
-        <w:rPr>
-          <w:lang w:val="en-US"/>
-        </w:rPr>
-        <w:t>ce is the Netscaler from Citrix</w:t>
-      </w:r>
-      <w:r>
-        <w:rPr>
-          <w:lang w:val="en-US"/>
-        </w:rPr>
-        <w:t>. They sell model that have a throughput up to 44Gbps and can process 60000</w:t>
-      </w:r>
-      <w:r>
-        <w:rPr>
-          <w:lang w:val="en-US"/>
-        </w:rPr>
-        <w:t xml:space="preserve"> SSL</w:t>
-      </w:r>
-      <w:r>
-        <w:rPr>
-          <w:lang w:val="en-US"/>
-        </w:rPr>
-        <w:t xml:space="preserve"> transactions per seconds. The big difference with previous mentioned appliances is that the </w:t>
-      </w:r>
-      <w:r>
-        <w:rPr>
-          <w:lang w:val="en-US"/>
-        </w:rPr>
-        <w:t xml:space="preserve">Netscaler </w:t>
-      </w:r>
-      <w:r>
-        <w:rPr>
-          <w:lang w:val="en-US"/>
-        </w:rPr>
-        <w:t xml:space="preserve">are modular (hence the name). </w:t>
-      </w:r>
-      <w:r>
-        <w:rPr>
-          <w:lang w:val="en-US"/>
-        </w:rPr>
-        <w:t>The base models can be upgraded to even further improve their performance.</w:t>
-      </w:r>
-    </w:p>
-    <w:p>
-      <w:pPr>
-        <w:pStyle w:val="Heading5"/>
-        <w:rPr>
-          <w:lang w:val="en-US"/>
-        </w:rPr>
-      </w:pPr>
-      <w:r>
-        <w:rPr>
-          <w:lang w:val="en-US"/>
-        </w:rPr>
-        <w:t>SecureSphere</w:t>
-      </w:r>
-    </w:p>
-    <w:p>
-      <w:pPr>
-        <w:rPr>
-          <w:lang w:val="en-US"/>
-        </w:rPr>
-      </w:pPr>
-      <w:r>
-        <w:rPr>
-          <w:lang w:val="en-US"/>
-        </w:rPr>
-        <w:t xml:space="preserve">The last appliance that will be discussed is the one from Imperva, the SecureSphere. </w:t>
-      </w:r>
-      <w:r>
-        <w:rPr>
-          <w:lang w:val="en-US"/>
-        </w:rPr>
-        <w:t>They share about the same performance as the web application firewalls from barracuda but are more oriented towards cloud integration.</w:t>
-      </w:r>
-    </w:p>
-    <w:p>
-      <w:pPr>
-        <w:pStyle w:val="Heading4"/>
-        <w:rPr>
-          <w:lang w:val="en-US"/>
-        </w:rPr>
-      </w:pPr>
-      <w:r>
-        <w:rPr>
-          <w:lang w:val="en-US"/>
-        </w:rPr>
-        <w:t>Cloud</w:t>
-      </w:r>
-    </w:p>
-    <w:p>
-      <w:pPr>
-        <w:rPr>
-          <w:lang w:val="en-US"/>
-        </w:rPr>
-      </w:pPr>
-      <w:r>
-        <w:rPr>
-          <w:lang w:val="en-US"/>
-        </w:rPr>
-        <w:t xml:space="preserve">If the appliance performance is needed but installing one isn’t an option (cost, experience…) a cloud based solution can be interesting. Web traffic is diverted to specialized services where the traffic is analyzed before being redirected to the actual web application. An extra advantage is that only </w:t>
-      </w:r>
-      <w:r>
-        <w:rPr>
-          <w:lang w:val="en-US"/>
-        </w:rPr>
-        <w:t xml:space="preserve">legitimate </w:t>
-      </w:r>
-      <w:r>
-        <w:rPr>
-          <w:lang w:val="en-US"/>
-        </w:rPr>
-        <w:t>traffic is forward to the application which means that the web application won’t be flooded with malicious traffic (which is especially useful when the network performance of the application is limited). The three most popular services are Incapsula, CloudFlare, SUCURI. They will not be individually discussed because they all offer about the same features (DDoS, SQL-Injection, XSS, SPAM, login protection).</w:t>
+      <w:proofErr w:type="spellStart"/>
+      <w:r>
+        <w:rPr>
+          <w:lang w:val="en-US"/>
+        </w:rPr>
+        <w:t>CloudFlare</w:t>
+      </w:r>
+      <w:proofErr w:type="spellEnd"/>
+      <w:r>
+        <w:rPr>
+          <w:lang w:val="en-US"/>
+        </w:rPr>
+        <w:t>, SUCURI. They will not be individually discussed because they all offer about the same features (</w:t>
+      </w:r>
+      <w:proofErr w:type="spellStart"/>
+      <w:r>
+        <w:rPr>
+          <w:lang w:val="en-US"/>
+        </w:rPr>
+        <w:t>DDoS</w:t>
+      </w:r>
+      <w:proofErr w:type="spellEnd"/>
+      <w:r>
+        <w:rPr>
+          <w:lang w:val="en-US"/>
+        </w:rPr>
+        <w:t>, SQL-Injection, XSS, SPAM, login protection).</w:t>
       </w:r>
     </w:p>
     <w:p>
@@ -3316,20 +4079,32 @@
           <w:lang w:val="en-US"/>
         </w:rPr>
         <w:lastRenderedPageBreak/>
-        <w:t>TMP: Knowing your enemy</w:t>
-      </w:r>
-    </w:p>
-    <w:p>
-      <w:pPr>
-        <w:rPr>
-          <w:lang w:val="en-US"/>
-        </w:rPr>
-      </w:pPr>
-      <w:r>
-        <w:rPr>
-          <w:lang w:val="en-US"/>
-        </w:rPr>
-        <w:t>Fighting an unknown enemy can be though so it can be interesting at today most imminent threats. The focus will be on the web application attack because this is the main focus of this thesis.</w:t>
+        <w:t>Knowing your enemy</w:t>
+      </w:r>
+    </w:p>
+    <w:p>
+      <w:pPr>
+        <w:rPr>
+          <w:lang w:val="en-US"/>
+        </w:rPr>
+      </w:pPr>
+      <w:r>
+        <w:rPr>
+          <w:lang w:val="en-US"/>
+        </w:rPr>
+        <w:t>Fighting an unknown enemy can be though so it can be interesting</w:t>
+      </w:r>
+      <w:r>
+        <w:rPr>
+          <w:lang w:val="en-US"/>
+        </w:rPr>
+        <w:t xml:space="preserve"> to take a look</w:t>
+      </w:r>
+      <w:r>
+        <w:rPr>
+          <w:lang w:val="en-US"/>
+        </w:rPr>
+        <w:t xml:space="preserve"> at today most imminent threats. The focus will be on the web application attack because this is the main focus of this thesis.</w:t>
       </w:r>
     </w:p>
     <w:p>
@@ -3380,9 +4155,16 @@
       </w:pPr>
       <w:r>
         <w:rPr>
-          <w:lang w:val="en-US"/>
-        </w:rPr>
-        <w:t xml:space="preserve">Injection: in this attack occurs when untrusted data (user input) is used as part of a command or query. The attacker can use this to execute </w:t>
+          <w:b/>
+          <w:lang w:val="en-US"/>
+        </w:rPr>
+        <w:t>Injection:</w:t>
+      </w:r>
+      <w:r>
+        <w:rPr>
+          <w:lang w:val="en-US"/>
+        </w:rPr>
+        <w:t xml:space="preserve"> this attack occurs when untrusted data (user input) is used as part of a command or query. The attacker can use this to execute </w:t>
       </w:r>
       <w:r>
         <w:rPr>
@@ -3394,7 +4176,31 @@
         <w:rPr>
           <w:lang w:val="en-US"/>
         </w:rPr>
-        <w:t xml:space="preserve"> commands that can tamper, destroy or reveal data. It is number one because the attack is easy to execute and can have devastating results.</w:t>
+        <w:t xml:space="preserve"> commands that can tamper, destroy or reveal data. </w:t>
+      </w:r>
+      <w:r>
+        <w:rPr>
+          <w:lang w:val="en-US"/>
+        </w:rPr>
+        <w:t>These</w:t>
+      </w:r>
+      <w:r>
+        <w:rPr>
+          <w:lang w:val="en-US"/>
+        </w:rPr>
+        <w:t xml:space="preserve"> attack</w:t>
+      </w:r>
+      <w:r>
+        <w:rPr>
+          <w:lang w:val="en-US"/>
+        </w:rPr>
+        <w:t>s are</w:t>
+      </w:r>
+      <w:r>
+        <w:rPr>
+          <w:lang w:val="en-US"/>
+        </w:rPr>
+        <w:t xml:space="preserve"> easy to execute and can have devastating results.</w:t>
       </w:r>
     </w:p>
     <w:p>
@@ -3410,9 +4216,16 @@
       </w:pPr>
       <w:r>
         <w:rPr>
-          <w:lang w:val="en-US"/>
-        </w:rPr>
-        <w:t xml:space="preserve">Broken authentication and session management: Incorrect implementation of functions related to authentication and session management. This can allow attackers to compromise passwords, keys or session tokens. (authentication tokens or session id in </w:t>
+          <w:b/>
+          <w:lang w:val="en-US"/>
+        </w:rPr>
+        <w:t>Broken authentication and session management:</w:t>
+      </w:r>
+      <w:r>
+        <w:rPr>
+          <w:lang w:val="en-US"/>
+        </w:rPr>
+        <w:t xml:space="preserve"> Incorrect implementation of functions related to authentication and session management. This can allow attackers to compromise passwords, keys or session tokens. (authentication tokens or session id in </w:t>
       </w:r>
       <w:r>
         <w:rPr>
@@ -3440,9 +4253,16 @@
       </w:pPr>
       <w:r>
         <w:rPr>
-          <w:lang w:val="en-US"/>
-        </w:rPr>
-        <w:t xml:space="preserve">Cross-site scripting (XSS): this flaw allows attackers to execute scripts in the victim browser which can lead to defaced websites, unwanted redirection… </w:t>
+          <w:b/>
+          <w:lang w:val="en-US"/>
+        </w:rPr>
+        <w:t>Cross-site scripting (XSS):</w:t>
+      </w:r>
+      <w:r>
+        <w:rPr>
+          <w:lang w:val="en-US"/>
+        </w:rPr>
+        <w:t xml:space="preserve"> this flaw allows attackers to execute scripts in the victim browser which can lead to defaced websites, unwanted redirection… </w:t>
       </w:r>
       <w:r>
         <w:rPr>
@@ -3459,16 +4279,28 @@
           <w:numId w:val="9"/>
         </w:numPr>
         <w:rPr>
+          <w:lang w:val="en-US"/>
+        </w:rPr>
+      </w:pPr>
+      <w:r>
+        <w:rPr>
           <w:b/>
           <w:lang w:val="en-US"/>
         </w:rPr>
-      </w:pPr>
+        <w:t>Insecure direct object references</w:t>
+      </w:r>
       <w:r>
         <w:rPr>
           <w:b/>
           <w:lang w:val="en-US"/>
         </w:rPr>
-        <w:t>Insecure direct object references</w:t>
+        <w:t>:</w:t>
+      </w:r>
+      <w:r>
+        <w:rPr>
+          <w:lang w:val="en-US"/>
+        </w:rPr>
+        <w:t xml:space="preserve"> when an object reference is exposed (in the URL for example) the attacker can tamper this reference to access unauthorized data.</w:t>
       </w:r>
     </w:p>
     <w:p>
@@ -3484,23 +4316,23 @@
       </w:pPr>
       <w:r>
         <w:rPr>
-          <w:lang w:val="en-US"/>
-        </w:rPr>
-        <w:t>Security misconfigurat</w:t>
-      </w:r>
-      <w:bookmarkStart w:id="0" w:name="_GoBack"/>
-      <w:bookmarkEnd w:id="0"/>
-      <w:r>
-        <w:rPr>
-          <w:lang w:val="en-US"/>
-        </w:rPr>
-        <w:t>ion</w:t>
-      </w:r>
-      <w:r>
-        <w:rPr>
-          <w:lang w:val="en-US"/>
-        </w:rPr>
-        <w:t>: a lot of application can be very secured but are misconfigured or outdated which makes them vulnerable. This can be because the developers are misinformed, or the security measurements make the application inconvenient.</w:t>
+          <w:b/>
+          <w:lang w:val="en-US"/>
+        </w:rPr>
+        <w:t>Security misconfiguration</w:t>
+      </w:r>
+      <w:r>
+        <w:rPr>
+          <w:b/>
+          <w:lang w:val="en-US"/>
+        </w:rPr>
+        <w:t>:</w:t>
+      </w:r>
+      <w:r>
+        <w:rPr>
+          <w:lang w:val="en-US"/>
+        </w:rPr>
+        <w:t xml:space="preserve"> a lot of application can be very secured but are misconfigured or outdated which makes them vulnerable. This can be because the developers are misinformed, or the security measurements make the application inconvenient.</w:t>
       </w:r>
     </w:p>
     <w:p>
@@ -3516,9 +4348,29 @@
       </w:pPr>
       <w:r>
         <w:rPr>
+          <w:b/>
           <w:lang w:val="en-US"/>
         </w:rPr>
         <w:t>Sensitive data exposure</w:t>
+      </w:r>
+      <w:r>
+        <w:rPr>
+          <w:b/>
+          <w:lang w:val="en-US"/>
+        </w:rPr>
+        <w:t>:</w:t>
+      </w:r>
+      <w:r>
+        <w:rPr>
+          <w:lang w:val="en-US"/>
+        </w:rPr>
+        <w:t xml:space="preserve"> sensitive data like credit cards, authentication credentials should be extra protected (encryption) otherwise an attacker can have easy access to this date</w:t>
+      </w:r>
+      <w:r>
+        <w:rPr>
+          <w:lang w:val="en-US"/>
+        </w:rPr>
+        <w:t>.</w:t>
       </w:r>
     </w:p>
     <w:p>
@@ -3534,9 +4386,29 @@
       </w:pPr>
       <w:r>
         <w:rPr>
+          <w:b/>
           <w:lang w:val="en-US"/>
         </w:rPr>
         <w:t>Missing function level access control</w:t>
+      </w:r>
+      <w:r>
+        <w:rPr>
+          <w:b/>
+          <w:lang w:val="en-US"/>
+        </w:rPr>
+        <w:t>:</w:t>
+      </w:r>
+      <w:r>
+        <w:rPr>
+          <w:lang w:val="en-US"/>
+        </w:rPr>
+        <w:t xml:space="preserve"> attackers can forge request in order to get access to functionality without proper authentication</w:t>
+      </w:r>
+      <w:r>
+        <w:rPr>
+          <w:lang w:val="en-US"/>
+        </w:rPr>
+        <w:t>.</w:t>
       </w:r>
     </w:p>
     <w:p>
@@ -3552,9 +4424,29 @@
       </w:pPr>
       <w:r>
         <w:rPr>
+          <w:b/>
           <w:lang w:val="en-US"/>
         </w:rPr>
         <w:t>Cross-Site Request Forgery (CSRF)</w:t>
+      </w:r>
+      <w:r>
+        <w:rPr>
+          <w:b/>
+          <w:lang w:val="en-US"/>
+        </w:rPr>
+        <w:t>:</w:t>
+      </w:r>
+      <w:r>
+        <w:rPr>
+          <w:lang w:val="en-US"/>
+        </w:rPr>
+        <w:t xml:space="preserve"> force a user to send forged HTTP requests. This can be a request for authentication token, cookies… The vulnerable application will think that the requests are legitimate</w:t>
+      </w:r>
+      <w:r>
+        <w:rPr>
+          <w:lang w:val="en-US"/>
+        </w:rPr>
+        <w:t>.</w:t>
       </w:r>
     </w:p>
     <w:p>
@@ -3570,9 +4462,41 @@
       </w:pPr>
       <w:r>
         <w:rPr>
+          <w:b/>
           <w:lang w:val="en-US"/>
         </w:rPr>
         <w:t>Using components with known vulnerabilities</w:t>
+      </w:r>
+      <w:r>
+        <w:rPr>
+          <w:b/>
+          <w:lang w:val="en-US"/>
+        </w:rPr>
+        <w:t>:</w:t>
+      </w:r>
+      <w:r>
+        <w:rPr>
+          <w:lang w:val="en-US"/>
+        </w:rPr>
+        <w:t xml:space="preserve"> some libraries, modules or frameworks have known vulnerabilities</w:t>
+      </w:r>
+      <w:r>
+        <w:rPr>
+          <w:lang w:val="en-US"/>
+        </w:rPr>
+        <w:t xml:space="preserve"> and are run with full privileges most of the time</w:t>
+      </w:r>
+      <w:r>
+        <w:rPr>
+          <w:lang w:val="en-US"/>
+        </w:rPr>
+        <w:t xml:space="preserve">. When this software is used </w:t>
+      </w:r>
+      <w:r>
+        <w:rPr>
+          <w:lang w:val="en-US"/>
+        </w:rPr>
+        <w:t>they vulnerabilities can be exploited to compromise the server or gain access to data.</w:t>
       </w:r>
     </w:p>
     <w:p>
@@ -3588,37 +4512,30 @@
       </w:pPr>
       <w:r>
         <w:rPr>
+          <w:b/>
           <w:lang w:val="en-US"/>
         </w:rPr>
         <w:t>Unvalidated redirects and forwards</w:t>
       </w:r>
-    </w:p>
-    <w:p>
-      <w:pPr>
-        <w:rPr>
-          <w:lang w:val="en-US"/>
-        </w:rPr>
-      </w:pPr>
-    </w:p>
-    <w:p>
-      <w:pPr>
-        <w:rPr>
-          <w:lang w:val="en-US"/>
-        </w:rPr>
-      </w:pPr>
-      <w:r>
-        <w:rPr>
-          <w:lang w:val="en-US"/>
-        </w:rPr>
-        <w:t>https://www.owasp.org/index.php/Top_10_2013-Top_10</w:t>
-      </w:r>
-    </w:p>
-    <w:p>
-      <w:pPr>
-        <w:rPr>
-          <w:lang w:val="en-US"/>
-        </w:rPr>
-      </w:pPr>
+      <w:r>
+        <w:rPr>
+          <w:b/>
+          <w:lang w:val="en-US"/>
+        </w:rPr>
+        <w:t>:</w:t>
+      </w:r>
+      <w:r>
+        <w:rPr>
+          <w:lang w:val="en-US"/>
+        </w:rPr>
+        <w:t xml:space="preserve"> users are frequently forwarded and redirected to other pages, when these aren’t validated an attacker can use this to forward users to malicious websites</w:t>
+      </w:r>
+      <w:r>
+        <w:rPr>
+          <w:lang w:val="en-US"/>
+        </w:rPr>
+        <w:t>.</w:t>
+      </w:r>
     </w:p>
     <w:sdt>
       <w:sdtPr>
@@ -3690,8 +4607,9 @@
             </w:p>
             <w:tbl>
               <w:tblPr>
-                <w:tblW w:w="5000" w:type="pct"/>
+                <w:tblW w:w="4999" w:type="pct"/>
                 <w:tblCellSpacing w:w="15" w:type="dxa"/>
+                <w:tblLayout w:type="fixed"/>
                 <w:tblCellMar>
                   <w:top w:w="15" w:type="dxa"/>
                   <w:left w:w="15" w:type="dxa"/>
@@ -3701,17 +4619,17 @@
                 <w:tblLook w:val="04A0" w:firstRow="1" w:lastRow="0" w:firstColumn="1" w:lastColumn="0" w:noHBand="0" w:noVBand="1"/>
               </w:tblPr>
               <w:tblGrid>
-                <w:gridCol w:w="362"/>
-                <w:gridCol w:w="8711"/>
+                <w:gridCol w:w="992"/>
+                <w:gridCol w:w="8079"/>
               </w:tblGrid>
               <w:tr>
                 <w:trPr>
-                  <w:divId w:val="1714694843"/>
+                  <w:divId w:val="1984117961"/>
                   <w:tblCellSpacing w:w="15" w:type="dxa"/>
                 </w:trPr>
                 <w:tc>
                   <w:tcPr>
-                    <w:tcW w:w="50" w:type="pct"/>
+                    <w:tcW w:w="522" w:type="pct"/>
                     <w:hideMark/>
                   </w:tcPr>
                   <w:p>
@@ -3729,14 +4647,13 @@
                         <w:noProof/>
                         <w:lang w:val="en-US"/>
                       </w:rPr>
-                      <w:lastRenderedPageBreak/>
                       <w:t xml:space="preserve">[1] </w:t>
                     </w:r>
                   </w:p>
                 </w:tc>
                 <w:tc>
                   <w:tcPr>
-                    <w:tcW w:w="0" w:type="auto"/>
+                    <w:tcW w:w="4428" w:type="pct"/>
                     <w:hideMark/>
                   </w:tcPr>
                   <w:p>
@@ -3773,12 +4690,12 @@
               </w:tr>
               <w:tr>
                 <w:trPr>
-                  <w:divId w:val="1714694843"/>
+                  <w:divId w:val="1984117961"/>
                   <w:tblCellSpacing w:w="15" w:type="dxa"/>
                 </w:trPr>
                 <w:tc>
                   <w:tcPr>
-                    <w:tcW w:w="50" w:type="pct"/>
+                    <w:tcW w:w="522" w:type="pct"/>
                     <w:hideMark/>
                   </w:tcPr>
                   <w:p>
@@ -3800,7 +4717,7 @@
                 </w:tc>
                 <w:tc>
                   <w:tcPr>
-                    <w:tcW w:w="0" w:type="auto"/>
+                    <w:tcW w:w="4428" w:type="pct"/>
                     <w:hideMark/>
                   </w:tcPr>
                   <w:p>
@@ -3837,12 +4754,12 @@
               </w:tr>
               <w:tr>
                 <w:trPr>
-                  <w:divId w:val="1714694843"/>
+                  <w:divId w:val="1984117961"/>
                   <w:tblCellSpacing w:w="15" w:type="dxa"/>
                 </w:trPr>
                 <w:tc>
                   <w:tcPr>
-                    <w:tcW w:w="50" w:type="pct"/>
+                    <w:tcW w:w="522" w:type="pct"/>
                     <w:hideMark/>
                   </w:tcPr>
                   <w:p>
@@ -3864,7 +4781,7 @@
                 </w:tc>
                 <w:tc>
                   <w:tcPr>
-                    <w:tcW w:w="0" w:type="auto"/>
+                    <w:tcW w:w="4428" w:type="pct"/>
                     <w:hideMark/>
                   </w:tcPr>
                   <w:p>
@@ -3901,12 +4818,12 @@
               </w:tr>
               <w:tr>
                 <w:trPr>
-                  <w:divId w:val="1714694843"/>
+                  <w:divId w:val="1984117961"/>
                   <w:tblCellSpacing w:w="15" w:type="dxa"/>
                 </w:trPr>
                 <w:tc>
                   <w:tcPr>
-                    <w:tcW w:w="50" w:type="pct"/>
+                    <w:tcW w:w="522" w:type="pct"/>
                     <w:hideMark/>
                   </w:tcPr>
                   <w:p>
@@ -3928,7 +4845,7 @@
                 </w:tc>
                 <w:tc>
                   <w:tcPr>
-                    <w:tcW w:w="0" w:type="auto"/>
+                    <w:tcW w:w="4428" w:type="pct"/>
                     <w:hideMark/>
                   </w:tcPr>
                   <w:p>
@@ -3965,12 +4882,12 @@
               </w:tr>
               <w:tr>
                 <w:trPr>
-                  <w:divId w:val="1714694843"/>
+                  <w:divId w:val="1984117961"/>
                   <w:tblCellSpacing w:w="15" w:type="dxa"/>
                 </w:trPr>
                 <w:tc>
                   <w:tcPr>
-                    <w:tcW w:w="50" w:type="pct"/>
+                    <w:tcW w:w="522" w:type="pct"/>
                     <w:hideMark/>
                   </w:tcPr>
                   <w:p>
@@ -3992,7 +4909,7 @@
                 </w:tc>
                 <w:tc>
                   <w:tcPr>
-                    <w:tcW w:w="0" w:type="auto"/>
+                    <w:tcW w:w="4428" w:type="pct"/>
                     <w:hideMark/>
                   </w:tcPr>
                   <w:p>
@@ -4029,12 +4946,12 @@
               </w:tr>
               <w:tr>
                 <w:trPr>
-                  <w:divId w:val="1714694843"/>
+                  <w:divId w:val="1984117961"/>
                   <w:tblCellSpacing w:w="15" w:type="dxa"/>
                 </w:trPr>
                 <w:tc>
                   <w:tcPr>
-                    <w:tcW w:w="50" w:type="pct"/>
+                    <w:tcW w:w="522" w:type="pct"/>
                     <w:hideMark/>
                   </w:tcPr>
                   <w:p>
@@ -4056,7 +4973,7 @@
                 </w:tc>
                 <w:tc>
                   <w:tcPr>
-                    <w:tcW w:w="0" w:type="auto"/>
+                    <w:tcW w:w="4428" w:type="pct"/>
                     <w:hideMark/>
                   </w:tcPr>
                   <w:p>
@@ -4093,12 +5010,12 @@
               </w:tr>
               <w:tr>
                 <w:trPr>
-                  <w:divId w:val="1714694843"/>
+                  <w:divId w:val="1984117961"/>
                   <w:tblCellSpacing w:w="15" w:type="dxa"/>
                 </w:trPr>
                 <w:tc>
                   <w:tcPr>
-                    <w:tcW w:w="50" w:type="pct"/>
+                    <w:tcW w:w="522" w:type="pct"/>
                     <w:hideMark/>
                   </w:tcPr>
                   <w:p>
@@ -4120,7 +5037,7 @@
                 </w:tc>
                 <w:tc>
                   <w:tcPr>
-                    <w:tcW w:w="0" w:type="auto"/>
+                    <w:tcW w:w="4428" w:type="pct"/>
                     <w:hideMark/>
                   </w:tcPr>
                   <w:p>
@@ -4157,12 +5074,12 @@
               </w:tr>
               <w:tr>
                 <w:trPr>
-                  <w:divId w:val="1714694843"/>
+                  <w:divId w:val="1984117961"/>
                   <w:tblCellSpacing w:w="15" w:type="dxa"/>
                 </w:trPr>
                 <w:tc>
                   <w:tcPr>
-                    <w:tcW w:w="50" w:type="pct"/>
+                    <w:tcW w:w="522" w:type="pct"/>
                     <w:hideMark/>
                   </w:tcPr>
                   <w:p>
@@ -4184,7 +5101,7 @@
                 </w:tc>
                 <w:tc>
                   <w:tcPr>
-                    <w:tcW w:w="0" w:type="auto"/>
+                    <w:tcW w:w="4428" w:type="pct"/>
                     <w:hideMark/>
                   </w:tcPr>
                   <w:p>
@@ -4221,12 +5138,12 @@
               </w:tr>
               <w:tr>
                 <w:trPr>
-                  <w:divId w:val="1714694843"/>
+                  <w:divId w:val="1984117961"/>
                   <w:tblCellSpacing w:w="15" w:type="dxa"/>
                 </w:trPr>
                 <w:tc>
                   <w:tcPr>
-                    <w:tcW w:w="50" w:type="pct"/>
+                    <w:tcW w:w="522" w:type="pct"/>
                     <w:hideMark/>
                   </w:tcPr>
                   <w:p>
@@ -4248,7 +5165,7 @@
                 </w:tc>
                 <w:tc>
                   <w:tcPr>
-                    <w:tcW w:w="0" w:type="auto"/>
+                    <w:tcW w:w="4428" w:type="pct"/>
                     <w:hideMark/>
                   </w:tcPr>
                   <w:p>
@@ -4285,12 +5202,12 @@
               </w:tr>
               <w:tr>
                 <w:trPr>
-                  <w:divId w:val="1714694843"/>
+                  <w:divId w:val="1984117961"/>
                   <w:tblCellSpacing w:w="15" w:type="dxa"/>
                 </w:trPr>
                 <w:tc>
                   <w:tcPr>
-                    <w:tcW w:w="50" w:type="pct"/>
+                    <w:tcW w:w="522" w:type="pct"/>
                     <w:hideMark/>
                   </w:tcPr>
                   <w:p>
@@ -4312,7 +5229,7 @@
                 </w:tc>
                 <w:tc>
                   <w:tcPr>
-                    <w:tcW w:w="0" w:type="auto"/>
+                    <w:tcW w:w="4428" w:type="pct"/>
                     <w:hideMark/>
                   </w:tcPr>
                   <w:p>
@@ -4335,12 +5252,12 @@
               </w:tr>
               <w:tr>
                 <w:trPr>
-                  <w:divId w:val="1714694843"/>
+                  <w:divId w:val="1984117961"/>
                   <w:tblCellSpacing w:w="15" w:type="dxa"/>
                 </w:trPr>
                 <w:tc>
                   <w:tcPr>
-                    <w:tcW w:w="50" w:type="pct"/>
+                    <w:tcW w:w="522" w:type="pct"/>
                     <w:hideMark/>
                   </w:tcPr>
                   <w:p>
@@ -4356,13 +5273,14 @@
                         <w:noProof/>
                         <w:lang w:val="en-US"/>
                       </w:rPr>
+                      <w:lastRenderedPageBreak/>
                       <w:t xml:space="preserve">[11] </w:t>
                     </w:r>
                   </w:p>
                 </w:tc>
                 <w:tc>
                   <w:tcPr>
-                    <w:tcW w:w="0" w:type="auto"/>
+                    <w:tcW w:w="4428" w:type="pct"/>
                     <w:hideMark/>
                   </w:tcPr>
                   <w:p>
@@ -4399,12 +5317,12 @@
               </w:tr>
               <w:tr>
                 <w:trPr>
-                  <w:divId w:val="1714694843"/>
+                  <w:divId w:val="1984117961"/>
                   <w:tblCellSpacing w:w="15" w:type="dxa"/>
                 </w:trPr>
                 <w:tc>
                   <w:tcPr>
-                    <w:tcW w:w="50" w:type="pct"/>
+                    <w:tcW w:w="522" w:type="pct"/>
                     <w:hideMark/>
                   </w:tcPr>
                   <w:p>
@@ -4426,7 +5344,7 @@
                 </w:tc>
                 <w:tc>
                   <w:tcPr>
-                    <w:tcW w:w="0" w:type="auto"/>
+                    <w:tcW w:w="4428" w:type="pct"/>
                     <w:hideMark/>
                   </w:tcPr>
                   <w:p>
@@ -4463,12 +5381,12 @@
               </w:tr>
               <w:tr>
                 <w:trPr>
-                  <w:divId w:val="1714694843"/>
+                  <w:divId w:val="1984117961"/>
                   <w:tblCellSpacing w:w="15" w:type="dxa"/>
                 </w:trPr>
                 <w:tc>
                   <w:tcPr>
-                    <w:tcW w:w="50" w:type="pct"/>
+                    <w:tcW w:w="522" w:type="pct"/>
                     <w:hideMark/>
                   </w:tcPr>
                   <w:p>
@@ -4484,14 +5402,13 @@
                         <w:noProof/>
                         <w:lang w:val="en-US"/>
                       </w:rPr>
-                      <w:lastRenderedPageBreak/>
                       <w:t xml:space="preserve">[13] </w:t>
                     </w:r>
                   </w:p>
                 </w:tc>
                 <w:tc>
                   <w:tcPr>
-                    <w:tcW w:w="0" w:type="auto"/>
+                    <w:tcW w:w="4428" w:type="pct"/>
                     <w:hideMark/>
                   </w:tcPr>
                   <w:p>
@@ -4528,12 +5445,12 @@
               </w:tr>
               <w:tr>
                 <w:trPr>
-                  <w:divId w:val="1714694843"/>
+                  <w:divId w:val="1984117961"/>
                   <w:tblCellSpacing w:w="15" w:type="dxa"/>
                 </w:trPr>
                 <w:tc>
                   <w:tcPr>
-                    <w:tcW w:w="50" w:type="pct"/>
+                    <w:tcW w:w="522" w:type="pct"/>
                     <w:hideMark/>
                   </w:tcPr>
                   <w:p>
@@ -4555,7 +5472,7 @@
                 </w:tc>
                 <w:tc>
                   <w:tcPr>
-                    <w:tcW w:w="0" w:type="auto"/>
+                    <w:tcW w:w="4428" w:type="pct"/>
                     <w:hideMark/>
                   </w:tcPr>
                   <w:p>
@@ -4592,12 +5509,12 @@
               </w:tr>
               <w:tr>
                 <w:trPr>
-                  <w:divId w:val="1714694843"/>
+                  <w:divId w:val="1984117961"/>
                   <w:tblCellSpacing w:w="15" w:type="dxa"/>
                 </w:trPr>
                 <w:tc>
                   <w:tcPr>
-                    <w:tcW w:w="50" w:type="pct"/>
+                    <w:tcW w:w="522" w:type="pct"/>
                     <w:hideMark/>
                   </w:tcPr>
                   <w:p>
@@ -4619,7 +5536,7 @@
                 </w:tc>
                 <w:tc>
                   <w:tcPr>
-                    <w:tcW w:w="0" w:type="auto"/>
+                    <w:tcW w:w="4428" w:type="pct"/>
                     <w:hideMark/>
                   </w:tcPr>
                   <w:p>
@@ -4656,12 +5573,12 @@
               </w:tr>
               <w:tr>
                 <w:trPr>
-                  <w:divId w:val="1714694843"/>
+                  <w:divId w:val="1984117961"/>
                   <w:tblCellSpacing w:w="15" w:type="dxa"/>
                 </w:trPr>
                 <w:tc>
                   <w:tcPr>
-                    <w:tcW w:w="50" w:type="pct"/>
+                    <w:tcW w:w="522" w:type="pct"/>
                     <w:hideMark/>
                   </w:tcPr>
                   <w:p>
@@ -4683,7 +5600,7 @@
                 </w:tc>
                 <w:tc>
                   <w:tcPr>
-                    <w:tcW w:w="0" w:type="auto"/>
+                    <w:tcW w:w="4428" w:type="pct"/>
                     <w:hideMark/>
                   </w:tcPr>
                   <w:p>
@@ -4706,12 +5623,12 @@
               </w:tr>
               <w:tr>
                 <w:trPr>
-                  <w:divId w:val="1714694843"/>
+                  <w:divId w:val="1984117961"/>
                   <w:tblCellSpacing w:w="15" w:type="dxa"/>
                 </w:trPr>
                 <w:tc>
                   <w:tcPr>
-                    <w:tcW w:w="50" w:type="pct"/>
+                    <w:tcW w:w="522" w:type="pct"/>
                     <w:hideMark/>
                   </w:tcPr>
                   <w:p>
@@ -4733,7 +5650,7 @@
                 </w:tc>
                 <w:tc>
                   <w:tcPr>
-                    <w:tcW w:w="0" w:type="auto"/>
+                    <w:tcW w:w="4428" w:type="pct"/>
                     <w:hideMark/>
                   </w:tcPr>
                   <w:p>
@@ -4770,12 +5687,12 @@
               </w:tr>
               <w:tr>
                 <w:trPr>
-                  <w:divId w:val="1714694843"/>
+                  <w:divId w:val="1984117961"/>
                   <w:tblCellSpacing w:w="15" w:type="dxa"/>
                 </w:trPr>
                 <w:tc>
                   <w:tcPr>
-                    <w:tcW w:w="50" w:type="pct"/>
+                    <w:tcW w:w="522" w:type="pct"/>
                     <w:hideMark/>
                   </w:tcPr>
                   <w:p>
@@ -4797,7 +5714,7 @@
                 </w:tc>
                 <w:tc>
                   <w:tcPr>
-                    <w:tcW w:w="0" w:type="auto"/>
+                    <w:tcW w:w="4428" w:type="pct"/>
                     <w:hideMark/>
                   </w:tcPr>
                   <w:p>
@@ -4820,12 +5737,12 @@
               </w:tr>
               <w:tr>
                 <w:trPr>
-                  <w:divId w:val="1714694843"/>
+                  <w:divId w:val="1984117961"/>
                   <w:tblCellSpacing w:w="15" w:type="dxa"/>
                 </w:trPr>
                 <w:tc>
                   <w:tcPr>
-                    <w:tcW w:w="50" w:type="pct"/>
+                    <w:tcW w:w="522" w:type="pct"/>
                     <w:hideMark/>
                   </w:tcPr>
                   <w:p>
@@ -4847,7 +5764,7 @@
                 </w:tc>
                 <w:tc>
                   <w:tcPr>
-                    <w:tcW w:w="0" w:type="auto"/>
+                    <w:tcW w:w="4428" w:type="pct"/>
                     <w:hideMark/>
                   </w:tcPr>
                   <w:p>
@@ -4884,12 +5801,12 @@
               </w:tr>
               <w:tr>
                 <w:trPr>
-                  <w:divId w:val="1714694843"/>
+                  <w:divId w:val="1984117961"/>
                   <w:tblCellSpacing w:w="15" w:type="dxa"/>
                 </w:trPr>
                 <w:tc>
                   <w:tcPr>
-                    <w:tcW w:w="50" w:type="pct"/>
+                    <w:tcW w:w="522" w:type="pct"/>
                     <w:hideMark/>
                   </w:tcPr>
                   <w:p>
@@ -4911,7 +5828,7 @@
                 </w:tc>
                 <w:tc>
                   <w:tcPr>
-                    <w:tcW w:w="0" w:type="auto"/>
+                    <w:tcW w:w="4428" w:type="pct"/>
                     <w:hideMark/>
                   </w:tcPr>
                   <w:p>
@@ -4948,12 +5865,12 @@
               </w:tr>
               <w:tr>
                 <w:trPr>
-                  <w:divId w:val="1714694843"/>
+                  <w:divId w:val="1984117961"/>
                   <w:tblCellSpacing w:w="15" w:type="dxa"/>
                 </w:trPr>
                 <w:tc>
                   <w:tcPr>
-                    <w:tcW w:w="50" w:type="pct"/>
+                    <w:tcW w:w="522" w:type="pct"/>
                     <w:hideMark/>
                   </w:tcPr>
                   <w:p>
@@ -4975,7 +5892,7 @@
                 </w:tc>
                 <w:tc>
                   <w:tcPr>
-                    <w:tcW w:w="0" w:type="auto"/>
+                    <w:tcW w:w="4428" w:type="pct"/>
                     <w:hideMark/>
                   </w:tcPr>
                   <w:p>
@@ -5012,12 +5929,12 @@
               </w:tr>
               <w:tr>
                 <w:trPr>
-                  <w:divId w:val="1714694843"/>
+                  <w:divId w:val="1984117961"/>
                   <w:tblCellSpacing w:w="15" w:type="dxa"/>
                 </w:trPr>
                 <w:tc>
                   <w:tcPr>
-                    <w:tcW w:w="50" w:type="pct"/>
+                    <w:tcW w:w="522" w:type="pct"/>
                     <w:hideMark/>
                   </w:tcPr>
                   <w:p>
@@ -5039,7 +5956,7 @@
                 </w:tc>
                 <w:tc>
                   <w:tcPr>
-                    <w:tcW w:w="0" w:type="auto"/>
+                    <w:tcW w:w="4428" w:type="pct"/>
                     <w:hideMark/>
                   </w:tcPr>
                   <w:p>
@@ -5076,12 +5993,12 @@
               </w:tr>
               <w:tr>
                 <w:trPr>
-                  <w:divId w:val="1714694843"/>
+                  <w:divId w:val="1984117961"/>
                   <w:tblCellSpacing w:w="15" w:type="dxa"/>
                 </w:trPr>
                 <w:tc>
                   <w:tcPr>
-                    <w:tcW w:w="50" w:type="pct"/>
+                    <w:tcW w:w="522" w:type="pct"/>
                     <w:hideMark/>
                   </w:tcPr>
                   <w:p>
@@ -5103,7 +6020,7 @@
                 </w:tc>
                 <w:tc>
                   <w:tcPr>
-                    <w:tcW w:w="0" w:type="auto"/>
+                    <w:tcW w:w="4428" w:type="pct"/>
                     <w:hideMark/>
                   </w:tcPr>
                   <w:p>
@@ -5140,12 +6057,12 @@
               </w:tr>
               <w:tr>
                 <w:trPr>
-                  <w:divId w:val="1714694843"/>
+                  <w:divId w:val="1984117961"/>
                   <w:tblCellSpacing w:w="15" w:type="dxa"/>
                 </w:trPr>
                 <w:tc>
                   <w:tcPr>
-                    <w:tcW w:w="50" w:type="pct"/>
+                    <w:tcW w:w="522" w:type="pct"/>
                     <w:hideMark/>
                   </w:tcPr>
                   <w:p>
@@ -5161,13 +6078,14 @@
                         <w:noProof/>
                         <w:lang w:val="en-US"/>
                       </w:rPr>
+                      <w:lastRenderedPageBreak/>
                       <w:t xml:space="preserve">[24] </w:t>
                     </w:r>
                   </w:p>
                 </w:tc>
                 <w:tc>
                   <w:tcPr>
-                    <w:tcW w:w="0" w:type="auto"/>
+                    <w:tcW w:w="4428" w:type="pct"/>
                     <w:hideMark/>
                   </w:tcPr>
                   <w:p>
@@ -5190,12 +6108,12 @@
               </w:tr>
               <w:tr>
                 <w:trPr>
-                  <w:divId w:val="1714694843"/>
+                  <w:divId w:val="1984117961"/>
                   <w:tblCellSpacing w:w="15" w:type="dxa"/>
                 </w:trPr>
                 <w:tc>
                   <w:tcPr>
-                    <w:tcW w:w="50" w:type="pct"/>
+                    <w:tcW w:w="522" w:type="pct"/>
                     <w:hideMark/>
                   </w:tcPr>
                   <w:p>
@@ -5217,7 +6135,7 @@
                 </w:tc>
                 <w:tc>
                   <w:tcPr>
-                    <w:tcW w:w="0" w:type="auto"/>
+                    <w:tcW w:w="4428" w:type="pct"/>
                     <w:hideMark/>
                   </w:tcPr>
                   <w:p>
@@ -5254,12 +6172,12 @@
               </w:tr>
               <w:tr>
                 <w:trPr>
-                  <w:divId w:val="1714694843"/>
+                  <w:divId w:val="1984117961"/>
                   <w:tblCellSpacing w:w="15" w:type="dxa"/>
                 </w:trPr>
                 <w:tc>
                   <w:tcPr>
-                    <w:tcW w:w="50" w:type="pct"/>
+                    <w:tcW w:w="522" w:type="pct"/>
                     <w:hideMark/>
                   </w:tcPr>
                   <w:p>
@@ -5281,7 +6199,7 @@
                 </w:tc>
                 <w:tc>
                   <w:tcPr>
-                    <w:tcW w:w="0" w:type="auto"/>
+                    <w:tcW w:w="4428" w:type="pct"/>
                     <w:hideMark/>
                   </w:tcPr>
                   <w:p>
@@ -5318,12 +6236,12 @@
               </w:tr>
               <w:tr>
                 <w:trPr>
-                  <w:divId w:val="1714694843"/>
+                  <w:divId w:val="1984117961"/>
                   <w:tblCellSpacing w:w="15" w:type="dxa"/>
                 </w:trPr>
                 <w:tc>
                   <w:tcPr>
-                    <w:tcW w:w="50" w:type="pct"/>
+                    <w:tcW w:w="522" w:type="pct"/>
                     <w:hideMark/>
                   </w:tcPr>
                   <w:p>
@@ -5339,14 +6257,13 @@
                         <w:noProof/>
                         <w:lang w:val="en-US"/>
                       </w:rPr>
-                      <w:lastRenderedPageBreak/>
                       <w:t xml:space="preserve">[27] </w:t>
                     </w:r>
                   </w:p>
                 </w:tc>
                 <w:tc>
                   <w:tcPr>
-                    <w:tcW w:w="0" w:type="auto"/>
+                    <w:tcW w:w="4428" w:type="pct"/>
                     <w:hideMark/>
                   </w:tcPr>
                   <w:p>
@@ -5376,12 +6293,12 @@
               </w:tr>
               <w:tr>
                 <w:trPr>
-                  <w:divId w:val="1714694843"/>
+                  <w:divId w:val="1984117961"/>
                   <w:tblCellSpacing w:w="15" w:type="dxa"/>
                 </w:trPr>
                 <w:tc>
                   <w:tcPr>
-                    <w:tcW w:w="50" w:type="pct"/>
+                    <w:tcW w:w="522" w:type="pct"/>
                     <w:hideMark/>
                   </w:tcPr>
                   <w:p>
@@ -5403,7 +6320,7 @@
                 </w:tc>
                 <w:tc>
                   <w:tcPr>
-                    <w:tcW w:w="0" w:type="auto"/>
+                    <w:tcW w:w="4428" w:type="pct"/>
                     <w:hideMark/>
                   </w:tcPr>
                   <w:p>
@@ -5426,12 +6343,12 @@
               </w:tr>
               <w:tr>
                 <w:trPr>
-                  <w:divId w:val="1714694843"/>
+                  <w:divId w:val="1984117961"/>
                   <w:tblCellSpacing w:w="15" w:type="dxa"/>
                 </w:trPr>
                 <w:tc>
                   <w:tcPr>
-                    <w:tcW w:w="50" w:type="pct"/>
+                    <w:tcW w:w="522" w:type="pct"/>
                     <w:hideMark/>
                   </w:tcPr>
                   <w:p>
@@ -5453,7 +6370,7 @@
                 </w:tc>
                 <w:tc>
                   <w:tcPr>
-                    <w:tcW w:w="0" w:type="auto"/>
+                    <w:tcW w:w="4428" w:type="pct"/>
                     <w:hideMark/>
                   </w:tcPr>
                   <w:p>
@@ -5476,12 +6393,12 @@
               </w:tr>
               <w:tr>
                 <w:trPr>
-                  <w:divId w:val="1714694843"/>
+                  <w:divId w:val="1984117961"/>
                   <w:tblCellSpacing w:w="15" w:type="dxa"/>
                 </w:trPr>
                 <w:tc>
                   <w:tcPr>
-                    <w:tcW w:w="50" w:type="pct"/>
+                    <w:tcW w:w="522" w:type="pct"/>
                     <w:hideMark/>
                   </w:tcPr>
                   <w:p>
@@ -5503,7 +6420,7 @@
                 </w:tc>
                 <w:tc>
                   <w:tcPr>
-                    <w:tcW w:w="0" w:type="auto"/>
+                    <w:tcW w:w="4428" w:type="pct"/>
                     <w:hideMark/>
                   </w:tcPr>
                   <w:p>
@@ -5540,12 +6457,12 @@
               </w:tr>
               <w:tr>
                 <w:trPr>
-                  <w:divId w:val="1714694843"/>
+                  <w:divId w:val="1984117961"/>
                   <w:tblCellSpacing w:w="15" w:type="dxa"/>
                 </w:trPr>
                 <w:tc>
                   <w:tcPr>
-                    <w:tcW w:w="50" w:type="pct"/>
+                    <w:tcW w:w="522" w:type="pct"/>
                     <w:hideMark/>
                   </w:tcPr>
                   <w:p>
@@ -5567,7 +6484,7 @@
                 </w:tc>
                 <w:tc>
                   <w:tcPr>
-                    <w:tcW w:w="0" w:type="auto"/>
+                    <w:tcW w:w="4428" w:type="pct"/>
                     <w:hideMark/>
                   </w:tcPr>
                   <w:p>
@@ -5590,12 +6507,12 @@
               </w:tr>
               <w:tr>
                 <w:trPr>
-                  <w:divId w:val="1714694843"/>
+                  <w:divId w:val="1984117961"/>
                   <w:tblCellSpacing w:w="15" w:type="dxa"/>
                 </w:trPr>
                 <w:tc>
                   <w:tcPr>
-                    <w:tcW w:w="50" w:type="pct"/>
+                    <w:tcW w:w="522" w:type="pct"/>
                     <w:hideMark/>
                   </w:tcPr>
                   <w:p>
@@ -5617,7 +6534,7 @@
                 </w:tc>
                 <w:tc>
                   <w:tcPr>
-                    <w:tcW w:w="0" w:type="auto"/>
+                    <w:tcW w:w="4428" w:type="pct"/>
                     <w:hideMark/>
                   </w:tcPr>
                   <w:p>
@@ -5654,12 +6571,12 @@
               </w:tr>
               <w:tr>
                 <w:trPr>
-                  <w:divId w:val="1714694843"/>
+                  <w:divId w:val="1984117961"/>
                   <w:tblCellSpacing w:w="15" w:type="dxa"/>
                 </w:trPr>
                 <w:tc>
                   <w:tcPr>
-                    <w:tcW w:w="50" w:type="pct"/>
+                    <w:tcW w:w="522" w:type="pct"/>
                     <w:hideMark/>
                   </w:tcPr>
                   <w:p>
@@ -5681,7 +6598,7 @@
                 </w:tc>
                 <w:tc>
                   <w:tcPr>
-                    <w:tcW w:w="0" w:type="auto"/>
+                    <w:tcW w:w="4428" w:type="pct"/>
                     <w:hideMark/>
                   </w:tcPr>
                   <w:p>
@@ -5704,12 +6621,12 @@
               </w:tr>
               <w:tr>
                 <w:trPr>
-                  <w:divId w:val="1714694843"/>
+                  <w:divId w:val="1984117961"/>
                   <w:tblCellSpacing w:w="15" w:type="dxa"/>
                 </w:trPr>
                 <w:tc>
                   <w:tcPr>
-                    <w:tcW w:w="50" w:type="pct"/>
+                    <w:tcW w:w="522" w:type="pct"/>
                     <w:hideMark/>
                   </w:tcPr>
                   <w:p>
@@ -5731,7 +6648,7 @@
                 </w:tc>
                 <w:tc>
                   <w:tcPr>
-                    <w:tcW w:w="0" w:type="auto"/>
+                    <w:tcW w:w="4428" w:type="pct"/>
                     <w:hideMark/>
                   </w:tcPr>
                   <w:p>
@@ -5768,12 +6685,12 @@
               </w:tr>
               <w:tr>
                 <w:trPr>
-                  <w:divId w:val="1714694843"/>
+                  <w:divId w:val="1984117961"/>
                   <w:tblCellSpacing w:w="15" w:type="dxa"/>
                 </w:trPr>
                 <w:tc>
                   <w:tcPr>
-                    <w:tcW w:w="50" w:type="pct"/>
+                    <w:tcW w:w="522" w:type="pct"/>
                     <w:hideMark/>
                   </w:tcPr>
                   <w:p>
@@ -5795,7 +6712,7 @@
                 </w:tc>
                 <w:tc>
                   <w:tcPr>
-                    <w:tcW w:w="0" w:type="auto"/>
+                    <w:tcW w:w="4428" w:type="pct"/>
                     <w:hideMark/>
                   </w:tcPr>
                   <w:p>
@@ -5832,12 +6749,12 @@
               </w:tr>
               <w:tr>
                 <w:trPr>
-                  <w:divId w:val="1714694843"/>
+                  <w:divId w:val="1984117961"/>
                   <w:tblCellSpacing w:w="15" w:type="dxa"/>
                 </w:trPr>
                 <w:tc>
                   <w:tcPr>
-                    <w:tcW w:w="50" w:type="pct"/>
+                    <w:tcW w:w="522" w:type="pct"/>
                     <w:hideMark/>
                   </w:tcPr>
                   <w:p>
@@ -5859,7 +6776,7 @@
                 </w:tc>
                 <w:tc>
                   <w:tcPr>
-                    <w:tcW w:w="0" w:type="auto"/>
+                    <w:tcW w:w="4428" w:type="pct"/>
                     <w:hideMark/>
                   </w:tcPr>
                   <w:p>
@@ -5882,12 +6799,12 @@
               </w:tr>
               <w:tr>
                 <w:trPr>
-                  <w:divId w:val="1714694843"/>
+                  <w:divId w:val="1984117961"/>
                   <w:tblCellSpacing w:w="15" w:type="dxa"/>
                 </w:trPr>
                 <w:tc>
                   <w:tcPr>
-                    <w:tcW w:w="50" w:type="pct"/>
+                    <w:tcW w:w="522" w:type="pct"/>
                     <w:hideMark/>
                   </w:tcPr>
                   <w:p>
@@ -5903,13 +6820,14 @@
                         <w:noProof/>
                         <w:lang w:val="en-US"/>
                       </w:rPr>
+                      <w:lastRenderedPageBreak/>
                       <w:t xml:space="preserve">[37] </w:t>
                     </w:r>
                   </w:p>
                 </w:tc>
                 <w:tc>
                   <w:tcPr>
-                    <w:tcW w:w="0" w:type="auto"/>
+                    <w:tcW w:w="4428" w:type="pct"/>
                     <w:hideMark/>
                   </w:tcPr>
                   <w:p>
@@ -5946,12 +6864,12 @@
               </w:tr>
               <w:tr>
                 <w:trPr>
-                  <w:divId w:val="1714694843"/>
+                  <w:divId w:val="1984117961"/>
                   <w:tblCellSpacing w:w="15" w:type="dxa"/>
                 </w:trPr>
                 <w:tc>
                   <w:tcPr>
-                    <w:tcW w:w="50" w:type="pct"/>
+                    <w:tcW w:w="522" w:type="pct"/>
                     <w:hideMark/>
                   </w:tcPr>
                   <w:p>
@@ -5973,7 +6891,7 @@
                 </w:tc>
                 <w:tc>
                   <w:tcPr>
-                    <w:tcW w:w="0" w:type="auto"/>
+                    <w:tcW w:w="4428" w:type="pct"/>
                     <w:hideMark/>
                   </w:tcPr>
                   <w:p>
@@ -5996,12 +6914,12 @@
               </w:tr>
               <w:tr>
                 <w:trPr>
-                  <w:divId w:val="1714694843"/>
+                  <w:divId w:val="1984117961"/>
                   <w:tblCellSpacing w:w="15" w:type="dxa"/>
                 </w:trPr>
                 <w:tc>
                   <w:tcPr>
-                    <w:tcW w:w="50" w:type="pct"/>
+                    <w:tcW w:w="522" w:type="pct"/>
                     <w:hideMark/>
                   </w:tcPr>
                   <w:p>
@@ -6023,7 +6941,7 @@
                 </w:tc>
                 <w:tc>
                   <w:tcPr>
-                    <w:tcW w:w="0" w:type="auto"/>
+                    <w:tcW w:w="4428" w:type="pct"/>
                     <w:hideMark/>
                   </w:tcPr>
                   <w:p>
@@ -6060,12 +6978,12 @@
               </w:tr>
               <w:tr>
                 <w:trPr>
-                  <w:divId w:val="1714694843"/>
+                  <w:divId w:val="1984117961"/>
                   <w:tblCellSpacing w:w="15" w:type="dxa"/>
                 </w:trPr>
                 <w:tc>
                   <w:tcPr>
-                    <w:tcW w:w="50" w:type="pct"/>
+                    <w:tcW w:w="522" w:type="pct"/>
                     <w:hideMark/>
                   </w:tcPr>
                   <w:p>
@@ -6081,14 +6999,13 @@
                         <w:noProof/>
                         <w:lang w:val="en-US"/>
                       </w:rPr>
-                      <w:lastRenderedPageBreak/>
                       <w:t xml:space="preserve">[40] </w:t>
                     </w:r>
                   </w:p>
                 </w:tc>
                 <w:tc>
                   <w:tcPr>
-                    <w:tcW w:w="0" w:type="auto"/>
+                    <w:tcW w:w="4428" w:type="pct"/>
                     <w:hideMark/>
                   </w:tcPr>
                   <w:p>
@@ -6111,12 +7028,12 @@
               </w:tr>
               <w:tr>
                 <w:trPr>
-                  <w:divId w:val="1714694843"/>
+                  <w:divId w:val="1984117961"/>
                   <w:tblCellSpacing w:w="15" w:type="dxa"/>
                 </w:trPr>
                 <w:tc>
                   <w:tcPr>
-                    <w:tcW w:w="50" w:type="pct"/>
+                    <w:tcW w:w="522" w:type="pct"/>
                     <w:hideMark/>
                   </w:tcPr>
                   <w:p>
@@ -6138,7 +7055,7 @@
                 </w:tc>
                 <w:tc>
                   <w:tcPr>
-                    <w:tcW w:w="0" w:type="auto"/>
+                    <w:tcW w:w="4428" w:type="pct"/>
                     <w:hideMark/>
                   </w:tcPr>
                   <w:p>
@@ -6161,12 +7078,12 @@
               </w:tr>
               <w:tr>
                 <w:trPr>
-                  <w:divId w:val="1714694843"/>
+                  <w:divId w:val="1984117961"/>
                   <w:tblCellSpacing w:w="15" w:type="dxa"/>
                 </w:trPr>
                 <w:tc>
                   <w:tcPr>
-                    <w:tcW w:w="50" w:type="pct"/>
+                    <w:tcW w:w="522" w:type="pct"/>
                     <w:hideMark/>
                   </w:tcPr>
                   <w:p>
@@ -6188,7 +7105,7 @@
                 </w:tc>
                 <w:tc>
                   <w:tcPr>
-                    <w:tcW w:w="0" w:type="auto"/>
+                    <w:tcW w:w="4428" w:type="pct"/>
                     <w:hideMark/>
                   </w:tcPr>
                   <w:p>
@@ -6225,12 +7142,12 @@
               </w:tr>
               <w:tr>
                 <w:trPr>
-                  <w:divId w:val="1714694843"/>
+                  <w:divId w:val="1984117961"/>
                   <w:tblCellSpacing w:w="15" w:type="dxa"/>
                 </w:trPr>
                 <w:tc>
                   <w:tcPr>
-                    <w:tcW w:w="50" w:type="pct"/>
+                    <w:tcW w:w="522" w:type="pct"/>
                     <w:hideMark/>
                   </w:tcPr>
                   <w:p>
@@ -6252,7 +7169,7 @@
                 </w:tc>
                 <w:tc>
                   <w:tcPr>
-                    <w:tcW w:w="0" w:type="auto"/>
+                    <w:tcW w:w="4428" w:type="pct"/>
                     <w:hideMark/>
                   </w:tcPr>
                   <w:p>
@@ -6275,12 +7192,12 @@
               </w:tr>
               <w:tr>
                 <w:trPr>
-                  <w:divId w:val="1714694843"/>
+                  <w:divId w:val="1984117961"/>
                   <w:tblCellSpacing w:w="15" w:type="dxa"/>
                 </w:trPr>
                 <w:tc>
                   <w:tcPr>
-                    <w:tcW w:w="50" w:type="pct"/>
+                    <w:tcW w:w="522" w:type="pct"/>
                     <w:hideMark/>
                   </w:tcPr>
                   <w:p>
@@ -6302,7 +7219,7 @@
                 </w:tc>
                 <w:tc>
                   <w:tcPr>
-                    <w:tcW w:w="0" w:type="auto"/>
+                    <w:tcW w:w="4428" w:type="pct"/>
                     <w:hideMark/>
                   </w:tcPr>
                   <w:p>
@@ -6339,12 +7256,12 @@
               </w:tr>
               <w:tr>
                 <w:trPr>
-                  <w:divId w:val="1714694843"/>
+                  <w:divId w:val="1984117961"/>
                   <w:tblCellSpacing w:w="15" w:type="dxa"/>
                 </w:trPr>
                 <w:tc>
                   <w:tcPr>
-                    <w:tcW w:w="50" w:type="pct"/>
+                    <w:tcW w:w="522" w:type="pct"/>
                     <w:hideMark/>
                   </w:tcPr>
                   <w:p>
@@ -6366,7 +7283,7 @@
                 </w:tc>
                 <w:tc>
                   <w:tcPr>
-                    <w:tcW w:w="0" w:type="auto"/>
+                    <w:tcW w:w="4428" w:type="pct"/>
                     <w:hideMark/>
                   </w:tcPr>
                   <w:p>
@@ -6389,12 +7306,12 @@
               </w:tr>
               <w:tr>
                 <w:trPr>
-                  <w:divId w:val="1714694843"/>
+                  <w:divId w:val="1984117961"/>
                   <w:tblCellSpacing w:w="15" w:type="dxa"/>
                 </w:trPr>
                 <w:tc>
                   <w:tcPr>
-                    <w:tcW w:w="50" w:type="pct"/>
+                    <w:tcW w:w="522" w:type="pct"/>
                     <w:hideMark/>
                   </w:tcPr>
                   <w:p>
@@ -6416,7 +7333,7 @@
                 </w:tc>
                 <w:tc>
                   <w:tcPr>
-                    <w:tcW w:w="0" w:type="auto"/>
+                    <w:tcW w:w="4428" w:type="pct"/>
                     <w:hideMark/>
                   </w:tcPr>
                   <w:p>
@@ -6439,12 +7356,12 @@
               </w:tr>
               <w:tr>
                 <w:trPr>
-                  <w:divId w:val="1714694843"/>
+                  <w:divId w:val="1984117961"/>
                   <w:tblCellSpacing w:w="15" w:type="dxa"/>
                 </w:trPr>
                 <w:tc>
                   <w:tcPr>
-                    <w:tcW w:w="50" w:type="pct"/>
+                    <w:tcW w:w="522" w:type="pct"/>
                     <w:hideMark/>
                   </w:tcPr>
                   <w:p>
@@ -6466,7 +7383,7 @@
                 </w:tc>
                 <w:tc>
                   <w:tcPr>
-                    <w:tcW w:w="0" w:type="auto"/>
+                    <w:tcW w:w="4428" w:type="pct"/>
                     <w:hideMark/>
                   </w:tcPr>
                   <w:p>
@@ -6501,16 +7418,71 @@
                   </w:p>
                 </w:tc>
               </w:tr>
+              <w:tr>
+                <w:trPr>
+                  <w:divId w:val="1984117961"/>
+                  <w:tblCellSpacing w:w="15" w:type="dxa"/>
+                </w:trPr>
+                <w:tc>
+                  <w:tcPr>
+                    <w:tcW w:w="522" w:type="pct"/>
+                    <w:hideMark/>
+                  </w:tcPr>
+                  <w:p>
+                    <w:pPr>
+                      <w:pStyle w:val="Bibliography"/>
+                      <w:rPr>
+                        <w:noProof/>
+                        <w:lang w:val="en-US"/>
+                      </w:rPr>
+                    </w:pPr>
+                    <w:r>
+                      <w:rPr>
+                        <w:noProof/>
+                        <w:lang w:val="en-US"/>
+                      </w:rPr>
+                      <w:t xml:space="preserve">[48] </w:t>
+                    </w:r>
+                  </w:p>
+                </w:tc>
+                <w:tc>
+                  <w:tcPr>
+                    <w:tcW w:w="4428" w:type="pct"/>
+                    <w:hideMark/>
+                  </w:tcPr>
+                  <w:p>
+                    <w:pPr>
+                      <w:pStyle w:val="Bibliography"/>
+                      <w:rPr>
+                        <w:noProof/>
+                        <w:lang w:val="en-US"/>
+                      </w:rPr>
+                    </w:pPr>
+                    <w:r>
+                      <w:rPr>
+                        <w:noProof/>
+                        <w:lang w:val="en-US"/>
+                      </w:rPr>
+                      <w:t xml:space="preserve">OWASP, "Top 10 2013-Top 10," OWASP, 21 August 2015. </w:t>
+                    </w:r>
+                    <w:r>
+                      <w:rPr>
+                        <w:noProof/>
+                        <w:lang w:val="fr-FR"/>
+                      </w:rPr>
+                      <w:t xml:space="preserve">[Online]. Available: https://www.owasp.org/index.php/Top_10_2013-Top_10. </w:t>
+                    </w:r>
+                    <w:r>
+                      <w:rPr>
+                        <w:noProof/>
+                        <w:lang w:val="en-US"/>
+                      </w:rPr>
+                      <w:t>[Accessed 27 Februari 2017].</w:t>
+                    </w:r>
+                  </w:p>
+                </w:tc>
+              </w:tr>
             </w:tbl>
-            <w:p>
-              <w:pPr>
-                <w:divId w:val="1714694843"/>
-                <w:rPr>
-                  <w:rFonts w:eastAsia="Times New Roman"/>
-                  <w:noProof/>
-                </w:rPr>
-              </w:pPr>
-            </w:p>
             <w:p>
               <w:pPr>
                 <w:rPr>
@@ -6532,6 +7504,7 @@
       </w:sdtContent>
     </w:sdt>
     <w:sectPr>
+      <w:footerReference w:type="default" r:id="rId8"/>
       <w:pgSz w:w="11906" w:h="16838"/>
       <w:pgMar w:top="1417" w:right="1416" w:bottom="1417" w:left="1417" w:header="708" w:footer="708" w:gutter="0"/>
       <w:cols w:space="708"/>
@@ -6564,6 +7537,59 @@
     </w:p>
   </w:endnote>
 </w:endnotes>
+</file>
+
+<file path=word/footer1.xml><?xml version="1.0" encoding="utf-8"?>
+<w:ftr xmlns:wpc="http://schemas.microsoft.com/office/word/2010/wordprocessingCanvas" xmlns:mc="http://schemas.openxmlformats.org/markup-compatibility/2006" xmlns:o="urn:schemas-microsoft-com:office:office" xmlns:r="http://schemas.openxmlformats.org/officeDocument/2006/relationships" xmlns:m="http://schemas.openxmlformats.org/officeDocument/2006/math" xmlns:v="urn:schemas-microsoft-com:vml" xmlns:wp14="http://schemas.microsoft.com/office/word/2010/wordprocessingDrawing" xmlns:wp="http://schemas.openxmlformats.org/drawingml/2006/wordprocessingDrawing" xmlns:w10="urn:schemas-microsoft-com:office:word" xmlns:w="http://schemas.openxmlformats.org/wordprocessingml/2006/main" xmlns:w14="http://schemas.microsoft.com/office/word/2010/wordml" xmlns:w15="http://schemas.microsoft.com/office/word/2012/wordml" xmlns:wpg="http://schemas.microsoft.com/office/word/2010/wordprocessingGroup" xmlns:wpi="http://schemas.microsoft.com/office/word/2010/wordprocessingInk" xmlns:wne="http://schemas.microsoft.com/office/word/2006/wordml" xmlns:wps="http://schemas.microsoft.com/office/word/2010/wordprocessingShape" mc:Ignorable="w14 w15 wp14">
+  <w:sdt>
+    <w:sdtPr>
+      <w:id w:val="252791910"/>
+      <w:docPartObj>
+        <w:docPartGallery w:val="Page Numbers (Bottom of Page)"/>
+        <w:docPartUnique/>
+      </w:docPartObj>
+    </w:sdtPr>
+    <w:sdtEndPr>
+      <w:rPr>
+        <w:noProof/>
+      </w:rPr>
+    </w:sdtEndPr>
+    <w:sdtContent>
+      <w:p>
+        <w:pPr>
+          <w:pStyle w:val="Footer"/>
+          <w:jc w:val="right"/>
+        </w:pPr>
+        <w:r>
+          <w:fldChar w:fldCharType="begin"/>
+        </w:r>
+        <w:r>
+          <w:instrText xml:space="preserve"> PAGE   \* MERGEFORMAT </w:instrText>
+        </w:r>
+        <w:r>
+          <w:fldChar w:fldCharType="separate"/>
+        </w:r>
+        <w:r>
+          <w:rPr>
+            <w:noProof/>
+          </w:rPr>
+          <w:t>15</w:t>
+        </w:r>
+        <w:r>
+          <w:rPr>
+            <w:noProof/>
+          </w:rPr>
+          <w:fldChar w:fldCharType="end"/>
+        </w:r>
+      </w:p>
+    </w:sdtContent>
+  </w:sdt>
+  <w:p>
+    <w:pPr>
+      <w:pStyle w:val="Footer"/>
+    </w:pPr>
+  </w:p>
+</w:ftr>
 </file>
 
 <file path=word/footnotes.xml><?xml version="1.0" encoding="utf-8"?>
@@ -8361,6 +9387,50 @@
       <w:rFonts w:asciiTheme="majorHAnsi" w:eastAsiaTheme="majorEastAsia" w:hAnsiTheme="majorHAnsi" w:cstheme="majorBidi"/>
       <w:color w:val="365F91" w:themeColor="accent1" w:themeShade="BF"/>
     </w:rPr>
+  </w:style>
+  <w:style w:type="paragraph" w:styleId="Header">
+    <w:name w:val="header"/>
+    <w:basedOn w:val="Normal"/>
+    <w:link w:val="HeaderChar"/>
+    <w:uiPriority w:val="99"/>
+    <w:unhideWhenUsed/>
+    <w:rsid w:val="00BE0AB4"/>
+    <w:pPr>
+      <w:tabs>
+        <w:tab w:val="center" w:pos="4536"/>
+        <w:tab w:val="right" w:pos="9072"/>
+      </w:tabs>
+      <w:spacing w:after="0" w:line="240" w:lineRule="auto"/>
+    </w:pPr>
+  </w:style>
+  <w:style w:type="character" w:customStyle="1" w:styleId="HeaderChar">
+    <w:name w:val="Header Char"/>
+    <w:basedOn w:val="DefaultParagraphFont"/>
+    <w:link w:val="Header"/>
+    <w:uiPriority w:val="99"/>
+    <w:rsid w:val="00BE0AB4"/>
+  </w:style>
+  <w:style w:type="paragraph" w:styleId="Footer">
+    <w:name w:val="footer"/>
+    <w:basedOn w:val="Normal"/>
+    <w:link w:val="FooterChar"/>
+    <w:uiPriority w:val="99"/>
+    <w:unhideWhenUsed/>
+    <w:rsid w:val="00BE0AB4"/>
+    <w:pPr>
+      <w:tabs>
+        <w:tab w:val="center" w:pos="4536"/>
+        <w:tab w:val="right" w:pos="9072"/>
+      </w:tabs>
+      <w:spacing w:after="0" w:line="240" w:lineRule="auto"/>
+    </w:pPr>
+  </w:style>
+  <w:style w:type="character" w:customStyle="1" w:styleId="FooterChar">
+    <w:name w:val="Footer Char"/>
+    <w:basedOn w:val="DefaultParagraphFont"/>
+    <w:link w:val="Footer"/>
+    <w:uiPriority w:val="99"/>
+    <w:rsid w:val="00BE0AB4"/>
   </w:style>
 </w:styles>
 </file>
@@ -9561,11 +10631,31 @@
     <b:URL>https://geekflare.com/cloud-waf-to-stop-website-attacks/</b:URL>
     <b:RefOrder>47</b:RefOrder>
   </b:Source>
+  <b:Source>
+    <b:Tag>OWA15</b:Tag>
+    <b:SourceType>InternetSite</b:SourceType>
+    <b:Guid>{D82FF8E2-F62C-4BE5-837E-0E87C6987145}</b:Guid>
+    <b:Author>
+      <b:Author>
+        <b:Corporate>OWASP</b:Corporate>
+      </b:Author>
+    </b:Author>
+    <b:Title>Top 10 2013-Top 10</b:Title>
+    <b:ProductionCompany>OWASP</b:ProductionCompany>
+    <b:Year>2015</b:Year>
+    <b:Month>August </b:Month>
+    <b:Day>21 </b:Day>
+    <b:YearAccessed>2017</b:YearAccessed>
+    <b:MonthAccessed>Februari</b:MonthAccessed>
+    <b:DayAccessed>27</b:DayAccessed>
+    <b:URL>https://www.owasp.org/index.php/Top_10_2013-Top_10</b:URL>
+    <b:RefOrder>48</b:RefOrder>
+  </b:Source>
 </b:Sources>
 </file>
 
 <file path=customXml/itemProps1.xml><?xml version="1.0" encoding="utf-8"?>
-<ds:datastoreItem xmlns:ds="http://schemas.openxmlformats.org/officeDocument/2006/customXml" ds:itemID="{542E59EB-49D1-4901-B9CB-EDE15CAEC330}">
+<ds:datastoreItem xmlns:ds="http://schemas.openxmlformats.org/officeDocument/2006/customXml" ds:itemID="{7DD3B761-EC6C-46DD-8CE1-97CA50BD44A5}">
   <ds:schemaRefs>
     <ds:schemaRef ds:uri="http://schemas.openxmlformats.org/officeDocument/2006/bibliography"/>
   </ds:schemaRefs>

</xml_diff>